<commit_message>
Updated to issue 7 to reflect open source license
</commit_message>
<xml_diff>
--- a/LFE_User_Guide.docx
+++ b/LFE_User_Guide.docx
@@ -61,8 +61,18 @@
           <w:sz w:val="40"/>
           <w:szCs w:val="40"/>
         </w:rPr>
-        <w:t>or eSearch</w:t>
-      </w:r>
+        <w:t xml:space="preserve">or </w:t>
+      </w:r>
+      <w:proofErr w:type="spellStart"/>
+      <w:r>
+        <w:rPr>
+          <w:rFonts w:ascii="Cascadia Mono" w:hAnsi="Cascadia Mono" w:cs="Cascadia Mono"/>
+          <w:sz w:val="40"/>
+          <w:szCs w:val="40"/>
+        </w:rPr>
+        <w:t>eSearch</w:t>
+      </w:r>
+      <w:proofErr w:type="spellEnd"/>
       <w:r>
         <w:rPr>
           <w:rFonts w:ascii="Cascadia Mono" w:hAnsi="Cascadia Mono" w:cs="Cascadia Mono"/>
@@ -230,7 +240,7 @@
             </w:rPr>
             <w:fldChar w:fldCharType="separate"/>
           </w:r>
-          <w:hyperlink w:anchor="_Toc205206550" w:history="1">
+          <w:hyperlink w:anchor="_Toc212374287" w:history="1">
             <w:r>
               <w:rPr>
                 <w:rStyle w:val="Hyperlink"/>
@@ -258,7 +268,7 @@
                 <w:noProof/>
                 <w:webHidden/>
               </w:rPr>
-              <w:instrText xml:space="preserve"> PAGEREF _Toc205206550 \h </w:instrText>
+              <w:instrText xml:space="preserve"> PAGEREF _Toc212374287 \h </w:instrText>
             </w:r>
             <w:r>
               <w:rPr>
@@ -303,7 +313,7 @@
               <w:lang w:eastAsia="en-GB"/>
             </w:rPr>
           </w:pPr>
-          <w:hyperlink w:anchor="_Toc205206551" w:history="1">
+          <w:hyperlink w:anchor="_Toc212374288" w:history="1">
             <w:r>
               <w:rPr>
                 <w:rStyle w:val="Hyperlink"/>
@@ -331,7 +341,7 @@
                 <w:noProof/>
                 <w:webHidden/>
               </w:rPr>
-              <w:instrText xml:space="preserve"> PAGEREF _Toc205206551 \h </w:instrText>
+              <w:instrText xml:space="preserve"> PAGEREF _Toc212374288 \h </w:instrText>
             </w:r>
             <w:r>
               <w:rPr>
@@ -376,7 +386,7 @@
               <w:lang w:eastAsia="en-GB"/>
             </w:rPr>
           </w:pPr>
-          <w:hyperlink w:anchor="_Toc205206552" w:history="1">
+          <w:hyperlink w:anchor="_Toc212374289" w:history="1">
             <w:r>
               <w:rPr>
                 <w:rStyle w:val="Hyperlink"/>
@@ -404,7 +414,7 @@
                 <w:noProof/>
                 <w:webHidden/>
               </w:rPr>
-              <w:instrText xml:space="preserve"> PAGEREF _Toc205206552 \h </w:instrText>
+              <w:instrText xml:space="preserve"> PAGEREF _Toc212374289 \h </w:instrText>
             </w:r>
             <w:r>
               <w:rPr>
@@ -449,7 +459,7 @@
               <w:lang w:eastAsia="en-GB"/>
             </w:rPr>
           </w:pPr>
-          <w:hyperlink w:anchor="_Toc205206553" w:history="1">
+          <w:hyperlink w:anchor="_Toc212374290" w:history="1">
             <w:r>
               <w:rPr>
                 <w:rStyle w:val="Hyperlink"/>
@@ -477,7 +487,7 @@
                 <w:noProof/>
                 <w:webHidden/>
               </w:rPr>
-              <w:instrText xml:space="preserve"> PAGEREF _Toc205206553 \h </w:instrText>
+              <w:instrText xml:space="preserve"> PAGEREF _Toc212374290 \h </w:instrText>
             </w:r>
             <w:r>
               <w:rPr>
@@ -522,7 +532,7 @@
               <w:lang w:eastAsia="en-GB"/>
             </w:rPr>
           </w:pPr>
-          <w:hyperlink w:anchor="_Toc205206554" w:history="1">
+          <w:hyperlink w:anchor="_Toc212374291" w:history="1">
             <w:r>
               <w:rPr>
                 <w:rStyle w:val="Hyperlink"/>
@@ -550,7 +560,7 @@
                 <w:noProof/>
                 <w:webHidden/>
               </w:rPr>
-              <w:instrText xml:space="preserve"> PAGEREF _Toc205206554 \h </w:instrText>
+              <w:instrText xml:space="preserve"> PAGEREF _Toc212374291 \h </w:instrText>
             </w:r>
             <w:r>
               <w:rPr>
@@ -595,7 +605,7 @@
               <w:lang w:eastAsia="en-GB"/>
             </w:rPr>
           </w:pPr>
-          <w:hyperlink w:anchor="_Toc205206555" w:history="1">
+          <w:hyperlink w:anchor="_Toc212374292" w:history="1">
             <w:r>
               <w:rPr>
                 <w:rStyle w:val="Hyperlink"/>
@@ -623,7 +633,7 @@
                 <w:noProof/>
                 <w:webHidden/>
               </w:rPr>
-              <w:instrText xml:space="preserve"> PAGEREF _Toc205206555 \h </w:instrText>
+              <w:instrText xml:space="preserve"> PAGEREF _Toc212374292 \h </w:instrText>
             </w:r>
             <w:r>
               <w:rPr>
@@ -668,7 +678,7 @@
               <w:lang w:eastAsia="en-GB"/>
             </w:rPr>
           </w:pPr>
-          <w:hyperlink w:anchor="_Toc205206556" w:history="1">
+          <w:hyperlink w:anchor="_Toc212374293" w:history="1">
             <w:r>
               <w:rPr>
                 <w:rStyle w:val="Hyperlink"/>
@@ -696,7 +706,7 @@
                 <w:noProof/>
                 <w:webHidden/>
               </w:rPr>
-              <w:instrText xml:space="preserve"> PAGEREF _Toc205206556 \h </w:instrText>
+              <w:instrText xml:space="preserve"> PAGEREF _Toc212374293 \h </w:instrText>
             </w:r>
             <w:r>
               <w:rPr>
@@ -741,7 +751,7 @@
               <w:lang w:eastAsia="en-GB"/>
             </w:rPr>
           </w:pPr>
-          <w:hyperlink w:anchor="_Toc205206557" w:history="1">
+          <w:hyperlink w:anchor="_Toc212374294" w:history="1">
             <w:r>
               <w:rPr>
                 <w:rStyle w:val="Hyperlink"/>
@@ -769,7 +779,7 @@
                 <w:noProof/>
                 <w:webHidden/>
               </w:rPr>
-              <w:instrText xml:space="preserve"> PAGEREF _Toc205206557 \h </w:instrText>
+              <w:instrText xml:space="preserve"> PAGEREF _Toc212374294 \h </w:instrText>
             </w:r>
             <w:r>
               <w:rPr>
@@ -814,7 +824,7 @@
               <w:lang w:eastAsia="en-GB"/>
             </w:rPr>
           </w:pPr>
-          <w:hyperlink w:anchor="_Toc205206558" w:history="1">
+          <w:hyperlink w:anchor="_Toc212374295" w:history="1">
             <w:r>
               <w:rPr>
                 <w:rStyle w:val="Hyperlink"/>
@@ -842,7 +852,7 @@
                 <w:noProof/>
                 <w:webHidden/>
               </w:rPr>
-              <w:instrText xml:space="preserve"> PAGEREF _Toc205206558 \h </w:instrText>
+              <w:instrText xml:space="preserve"> PAGEREF _Toc212374295 \h </w:instrText>
             </w:r>
             <w:r>
               <w:rPr>
@@ -887,7 +897,7 @@
               <w:lang w:eastAsia="en-GB"/>
             </w:rPr>
           </w:pPr>
-          <w:hyperlink w:anchor="_Toc205206559" w:history="1">
+          <w:hyperlink w:anchor="_Toc212374296" w:history="1">
             <w:r>
               <w:rPr>
                 <w:rStyle w:val="Hyperlink"/>
@@ -915,7 +925,7 @@
                 <w:noProof/>
                 <w:webHidden/>
               </w:rPr>
-              <w:instrText xml:space="preserve"> PAGEREF _Toc205206559 \h </w:instrText>
+              <w:instrText xml:space="preserve"> PAGEREF _Toc212374296 \h </w:instrText>
             </w:r>
             <w:r>
               <w:rPr>
@@ -960,7 +970,7 @@
               <w:lang w:eastAsia="en-GB"/>
             </w:rPr>
           </w:pPr>
-          <w:hyperlink w:anchor="_Toc205206560" w:history="1">
+          <w:hyperlink w:anchor="_Toc212374297" w:history="1">
             <w:r>
               <w:rPr>
                 <w:rStyle w:val="Hyperlink"/>
@@ -988,7 +998,7 @@
                 <w:noProof/>
                 <w:webHidden/>
               </w:rPr>
-              <w:instrText xml:space="preserve"> PAGEREF _Toc205206560 \h </w:instrText>
+              <w:instrText xml:space="preserve"> PAGEREF _Toc212374297 \h </w:instrText>
             </w:r>
             <w:r>
               <w:rPr>
@@ -1033,88 +1043,14 @@
               <w:lang w:eastAsia="en-GB"/>
             </w:rPr>
           </w:pPr>
-          <w:hyperlink w:anchor="_Toc205206561" w:history="1">
-            <w:r>
-              <w:rPr>
-                <w:rStyle w:val="Hyperlink"/>
-                <w:rFonts w:ascii="Times New Roman" w:eastAsia="Times New Roman" w:hAnsi="Times New Roman" w:cs="Times New Roman"/>
-                <w:noProof/>
-                <w:lang w:eastAsia="en-GB"/>
-              </w:rPr>
-              <w:t>Notices and Acknowledgements for LFE - Language File Editor application ("The Licensed Software")</w:t>
-            </w:r>
-            <w:r>
-              <w:rPr>
-                <w:noProof/>
-                <w:webHidden/>
-              </w:rPr>
-              <w:tab/>
-            </w:r>
-            <w:r>
-              <w:rPr>
-                <w:noProof/>
-                <w:webHidden/>
-              </w:rPr>
-              <w:fldChar w:fldCharType="begin"/>
-            </w:r>
-            <w:r>
-              <w:rPr>
-                <w:noProof/>
-                <w:webHidden/>
-              </w:rPr>
-              <w:instrText xml:space="preserve"> PAGEREF _Toc205206561 \h </w:instrText>
-            </w:r>
-            <w:r>
-              <w:rPr>
-                <w:noProof/>
-                <w:webHidden/>
-              </w:rPr>
-            </w:r>
-            <w:r>
-              <w:rPr>
-                <w:noProof/>
-                <w:webHidden/>
-              </w:rPr>
-              <w:fldChar w:fldCharType="separate"/>
-            </w:r>
-            <w:r>
-              <w:rPr>
-                <w:noProof/>
-                <w:webHidden/>
-              </w:rPr>
-              <w:t>11</w:t>
-            </w:r>
-            <w:r>
-              <w:rPr>
-                <w:noProof/>
-                <w:webHidden/>
-              </w:rPr>
-              <w:fldChar w:fldCharType="end"/>
-            </w:r>
-          </w:hyperlink>
-        </w:p>
-        <w:p>
-          <w:pPr>
-            <w:pStyle w:val="TOC3"/>
-            <w:tabs>
-              <w:tab w:val="right" w:leader="dot" w:pos="10456"/>
-            </w:tabs>
-            <w:rPr>
-              <w:rFonts w:eastAsiaTheme="minorEastAsia"/>
-              <w:noProof/>
-              <w:sz w:val="24"/>
-              <w:szCs w:val="24"/>
-              <w:lang w:eastAsia="en-GB"/>
-            </w:rPr>
-          </w:pPr>
-          <w:hyperlink w:anchor="_Toc205206562" w:history="1">
+          <w:hyperlink w:anchor="_Toc212374298" w:history="1">
             <w:r>
               <w:rPr>
                 <w:rStyle w:val="Hyperlink"/>
                 <w:rFonts w:ascii="Cascadia Mono" w:hAnsi="Cascadia Mono" w:cs="Cascadia Mono"/>
                 <w:noProof/>
               </w:rPr>
-              <w:t>Issue: 6</w:t>
+              <w:t>Issue: 7</w:t>
             </w:r>
             <w:r>
               <w:rPr>
@@ -1135,7 +1071,7 @@
                 <w:noProof/>
                 <w:webHidden/>
               </w:rPr>
-              <w:instrText xml:space="preserve"> PAGEREF _Toc205206562 \h </w:instrText>
+              <w:instrText xml:space="preserve"> PAGEREF _Toc212374298 \h </w:instrText>
             </w:r>
             <w:r>
               <w:rPr>
@@ -1155,7 +1091,7 @@
                 <w:noProof/>
                 <w:webHidden/>
               </w:rPr>
-              <w:t>11</w:t>
+              <w:t>10</w:t>
             </w:r>
             <w:r>
               <w:rPr>
@@ -1251,7 +1187,7 @@
           <w:rFonts w:ascii="Cascadia Mono" w:hAnsi="Cascadia Mono" w:cs="Cascadia Mono"/>
         </w:rPr>
       </w:pPr>
-      <w:bookmarkStart w:id="0" w:name="_Toc205206550"/>
+      <w:bookmarkStart w:id="0" w:name="_Toc212374287"/>
       <w:r>
         <w:rPr>
           <w:rFonts w:ascii="Cascadia Mono" w:hAnsi="Cascadia Mono" w:cs="Cascadia Mono"/>
@@ -1267,7 +1203,25 @@
           <w:sz w:val="28"/>
           <w:szCs w:val="28"/>
         </w:rPr>
-        <w:t xml:space="preserve">Our aim with eSearch </w:t>
+        <w:t xml:space="preserve">Our aim with </w:t>
+      </w:r>
+      <w:proofErr w:type="spellStart"/>
+      <w:r>
+        <w:rPr>
+          <w:rFonts w:ascii="Cascadia Mono" w:hAnsi="Cascadia Mono" w:cs="Cascadia Mono"/>
+          <w:sz w:val="28"/>
+          <w:szCs w:val="28"/>
+        </w:rPr>
+        <w:t>eSearch</w:t>
+      </w:r>
+      <w:proofErr w:type="spellEnd"/>
+      <w:r>
+        <w:rPr>
+          <w:rFonts w:ascii="Cascadia Mono" w:hAnsi="Cascadia Mono" w:cs="Cascadia Mono"/>
+          <w:sz w:val="28"/>
+          <w:szCs w:val="28"/>
+        </w:rPr>
+        <w:t xml:space="preserve"> </w:t>
       </w:r>
       <w:r>
         <w:rPr>
@@ -1359,7 +1313,25 @@
           <w:sz w:val="28"/>
           <w:szCs w:val="28"/>
         </w:rPr>
-        <w:t xml:space="preserve"> is quicker and less error prone than doing it manually, especially when updating to a new eSearch version. </w:t>
+        <w:t xml:space="preserve"> is quicker and less error prone than doing it manually, especially when updating to a new </w:t>
+      </w:r>
+      <w:proofErr w:type="spellStart"/>
+      <w:r>
+        <w:rPr>
+          <w:rFonts w:ascii="Cascadia Mono" w:hAnsi="Cascadia Mono" w:cs="Cascadia Mono"/>
+          <w:sz w:val="28"/>
+          <w:szCs w:val="28"/>
+        </w:rPr>
+        <w:t>eSearch</w:t>
+      </w:r>
+      <w:proofErr w:type="spellEnd"/>
+      <w:r>
+        <w:rPr>
+          <w:rFonts w:ascii="Cascadia Mono" w:hAnsi="Cascadia Mono" w:cs="Cascadia Mono"/>
+          <w:sz w:val="28"/>
+          <w:szCs w:val="28"/>
+        </w:rPr>
+        <w:t xml:space="preserve"> version. </w:t>
       </w:r>
     </w:p>
     <w:p>
@@ -1375,7 +1347,7 @@
           <w:szCs w:val="28"/>
         </w:rPr>
       </w:pPr>
-      <w:bookmarkStart w:id="1" w:name="_Toc205206551"/>
+      <w:bookmarkStart w:id="1" w:name="_Toc212374288"/>
       <w:r>
         <w:rPr>
           <w:rStyle w:val="Heading1Char"/>
@@ -1412,7 +1384,25 @@
           <w:sz w:val="28"/>
           <w:szCs w:val="28"/>
         </w:rPr>
-        <w:t xml:space="preserve"> in the AppData folder</w:t>
+        <w:t xml:space="preserve"> in the </w:t>
+      </w:r>
+      <w:proofErr w:type="spellStart"/>
+      <w:r>
+        <w:rPr>
+          <w:rFonts w:ascii="Cascadia Mono" w:hAnsi="Cascadia Mono" w:cs="Cascadia Mono"/>
+          <w:sz w:val="28"/>
+          <w:szCs w:val="28"/>
+        </w:rPr>
+        <w:t>AppData</w:t>
+      </w:r>
+      <w:proofErr w:type="spellEnd"/>
+      <w:r>
+        <w:rPr>
+          <w:rFonts w:ascii="Cascadia Mono" w:hAnsi="Cascadia Mono" w:cs="Cascadia Mono"/>
+          <w:sz w:val="28"/>
+          <w:szCs w:val="28"/>
+        </w:rPr>
+        <w:t xml:space="preserve"> folder</w:t>
       </w:r>
       <w:r>
         <w:rPr>
@@ -1493,7 +1483,25 @@
           <w:sz w:val="28"/>
           <w:szCs w:val="28"/>
         </w:rPr>
-        <w:t xml:space="preserve"> under the install folder e.g. Program Files\ElectronArt Design Ltd\eSearch\i18n\ </w:t>
+        <w:t xml:space="preserve"> under the install folder e.g. Program Files\ElectronArt Design Ltd\</w:t>
+      </w:r>
+      <w:proofErr w:type="spellStart"/>
+      <w:r>
+        <w:rPr>
+          <w:rFonts w:ascii="Cascadia Mono" w:hAnsi="Cascadia Mono" w:cs="Cascadia Mono"/>
+          <w:sz w:val="28"/>
+          <w:szCs w:val="28"/>
+        </w:rPr>
+        <w:t>eSearch</w:t>
+      </w:r>
+      <w:proofErr w:type="spellEnd"/>
+      <w:r>
+        <w:rPr>
+          <w:rFonts w:ascii="Cascadia Mono" w:hAnsi="Cascadia Mono" w:cs="Cascadia Mono"/>
+          <w:sz w:val="28"/>
+          <w:szCs w:val="28"/>
+        </w:rPr>
+        <w:t xml:space="preserve">\i18n\ </w:t>
       </w:r>
     </w:p>
     <w:p/>
@@ -1504,12 +1512,20 @@
           <w:rFonts w:ascii="Cascadia Mono" w:hAnsi="Cascadia Mono" w:cs="Cascadia Mono"/>
         </w:rPr>
       </w:pPr>
-      <w:bookmarkStart w:id="2" w:name="_Toc205206552"/>
-      <w:r>
-        <w:rPr>
-          <w:rFonts w:ascii="Cascadia Mono" w:hAnsi="Cascadia Mono" w:cs="Cascadia Mono"/>
-        </w:rPr>
-        <w:t xml:space="preserve">eSearch </w:t>
+      <w:bookmarkStart w:id="2" w:name="_Toc212374289"/>
+      <w:proofErr w:type="spellStart"/>
+      <w:r>
+        <w:rPr>
+          <w:rFonts w:ascii="Cascadia Mono" w:hAnsi="Cascadia Mono" w:cs="Cascadia Mono"/>
+        </w:rPr>
+        <w:t>eSearch</w:t>
+      </w:r>
+      <w:proofErr w:type="spellEnd"/>
+      <w:r>
+        <w:rPr>
+          <w:rFonts w:ascii="Cascadia Mono" w:hAnsi="Cascadia Mono" w:cs="Cascadia Mono"/>
+        </w:rPr>
+        <w:t xml:space="preserve"> </w:t>
       </w:r>
       <w:r>
         <w:rPr>
@@ -1630,6 +1646,7 @@
         </w:rPr>
         <w:t xml:space="preserve"> </w:t>
       </w:r>
+      <w:proofErr w:type="spellStart"/>
       <w:r>
         <w:rPr>
           <w:rFonts w:ascii="Cascadia Mono" w:hAnsi="Cascadia Mono" w:cs="Cascadia Mono"/>
@@ -1644,7 +1661,16 @@
           <w:sz w:val="28"/>
           <w:szCs w:val="28"/>
         </w:rPr>
-        <w:t xml:space="preserve">earch </w:t>
+        <w:t>earch</w:t>
+      </w:r>
+      <w:proofErr w:type="spellEnd"/>
+      <w:r>
+        <w:rPr>
+          <w:rFonts w:ascii="Cascadia Mono" w:hAnsi="Cascadia Mono" w:cs="Cascadia Mono"/>
+          <w:sz w:val="28"/>
+          <w:szCs w:val="28"/>
+        </w:rPr>
+        <w:t xml:space="preserve"> </w:t>
       </w:r>
       <w:r>
         <w:rPr>
@@ -1732,7 +1758,7 @@
           <w:rFonts w:ascii="Cascadia Mono" w:hAnsi="Cascadia Mono" w:cs="Cascadia Mono"/>
         </w:rPr>
       </w:pPr>
-      <w:bookmarkStart w:id="4" w:name="_Toc205206553"/>
+      <w:bookmarkStart w:id="4" w:name="_Toc212374290"/>
       <w:r>
         <w:rPr>
           <w:rFonts w:ascii="Cascadia Mono" w:hAnsi="Cascadia Mono" w:cs="Cascadia Mono"/>
@@ -1760,7 +1786,25 @@
           <w:sz w:val="28"/>
           <w:szCs w:val="28"/>
         </w:rPr>
-        <w:t>If you have installed eSearch for the first time and</w:t>
+        <w:t xml:space="preserve">If you have installed </w:t>
+      </w:r>
+      <w:proofErr w:type="spellStart"/>
+      <w:r>
+        <w:rPr>
+          <w:rFonts w:ascii="Cascadia Mono" w:hAnsi="Cascadia Mono" w:cs="Cascadia Mono"/>
+          <w:sz w:val="28"/>
+          <w:szCs w:val="28"/>
+        </w:rPr>
+        <w:t>eSearch</w:t>
+      </w:r>
+      <w:proofErr w:type="spellEnd"/>
+      <w:r>
+        <w:rPr>
+          <w:rFonts w:ascii="Cascadia Mono" w:hAnsi="Cascadia Mono" w:cs="Cascadia Mono"/>
+          <w:sz w:val="28"/>
+          <w:szCs w:val="28"/>
+        </w:rPr>
+        <w:t xml:space="preserve"> for the first time and</w:t>
       </w:r>
       <w:r>
         <w:rPr>
@@ -1872,7 +1916,16 @@
           <w:sz w:val="28"/>
           <w:szCs w:val="28"/>
         </w:rPr>
-        <w:t>first compare it with the template</w:t>
+        <w:t xml:space="preserve">first compare it with the </w:t>
+      </w:r>
+      <w:proofErr w:type="spellStart"/>
+      <w:r>
+        <w:rPr>
+          <w:rFonts w:ascii="Cascadia Mono" w:hAnsi="Cascadia Mono" w:cs="Cascadia Mono"/>
+          <w:sz w:val="28"/>
+          <w:szCs w:val="28"/>
+        </w:rPr>
+        <w:t>template</w:t>
       </w:r>
       <w:r>
         <w:rPr>
@@ -1888,7 +1941,16 @@
           <w:sz w:val="28"/>
           <w:szCs w:val="28"/>
         </w:rPr>
-        <w:t>lang file</w:t>
+        <w:t>lang</w:t>
+      </w:r>
+      <w:proofErr w:type="spellEnd"/>
+      <w:r>
+        <w:rPr>
+          <w:rFonts w:ascii="Cascadia Mono" w:hAnsi="Cascadia Mono" w:cs="Cascadia Mono"/>
+          <w:sz w:val="28"/>
+          <w:szCs w:val="28"/>
+        </w:rPr>
+        <w:t xml:space="preserve"> file</w:t>
       </w:r>
       <w:r>
         <w:rPr>
@@ -1921,15 +1983,51 @@
           <w:sz w:val="28"/>
           <w:szCs w:val="28"/>
         </w:rPr>
-        <w:t>From the File menu &gt; Open… navigate to the .lang file located in the AppData folder</w:t>
-      </w:r>
-      <w:r>
-        <w:rPr>
-          <w:rFonts w:ascii="Cascadia Mono" w:hAnsi="Cascadia Mono" w:cs="Cascadia Mono"/>
-          <w:sz w:val="28"/>
-          <w:szCs w:val="28"/>
-        </w:rPr>
-        <w:t xml:space="preserve"> for eSearch.</w:t>
+        <w:t xml:space="preserve">From the File menu &gt; Open… navigate to the .lang file located in the </w:t>
+      </w:r>
+      <w:proofErr w:type="spellStart"/>
+      <w:r>
+        <w:rPr>
+          <w:rFonts w:ascii="Cascadia Mono" w:hAnsi="Cascadia Mono" w:cs="Cascadia Mono"/>
+          <w:sz w:val="28"/>
+          <w:szCs w:val="28"/>
+        </w:rPr>
+        <w:t>AppData</w:t>
+      </w:r>
+      <w:proofErr w:type="spellEnd"/>
+      <w:r>
+        <w:rPr>
+          <w:rFonts w:ascii="Cascadia Mono" w:hAnsi="Cascadia Mono" w:cs="Cascadia Mono"/>
+          <w:sz w:val="28"/>
+          <w:szCs w:val="28"/>
+        </w:rPr>
+        <w:t xml:space="preserve"> folder</w:t>
+      </w:r>
+      <w:r>
+        <w:rPr>
+          <w:rFonts w:ascii="Cascadia Mono" w:hAnsi="Cascadia Mono" w:cs="Cascadia Mono"/>
+          <w:sz w:val="28"/>
+          <w:szCs w:val="28"/>
+        </w:rPr>
+        <w:t xml:space="preserve"> for </w:t>
+      </w:r>
+      <w:proofErr w:type="spellStart"/>
+      <w:r>
+        <w:rPr>
+          <w:rFonts w:ascii="Cascadia Mono" w:hAnsi="Cascadia Mono" w:cs="Cascadia Mono"/>
+          <w:sz w:val="28"/>
+          <w:szCs w:val="28"/>
+        </w:rPr>
+        <w:t>eSearch</w:t>
+      </w:r>
+      <w:proofErr w:type="spellEnd"/>
+      <w:r>
+        <w:rPr>
+          <w:rFonts w:ascii="Cascadia Mono" w:hAnsi="Cascadia Mono" w:cs="Cascadia Mono"/>
+          <w:sz w:val="28"/>
+          <w:szCs w:val="28"/>
+        </w:rPr>
+        <w:t>.</w:t>
       </w:r>
     </w:p>
     <w:p>
@@ -2018,7 +2116,27 @@
           <w:sz w:val="28"/>
           <w:szCs w:val="28"/>
         </w:rPr>
-        <w:t xml:space="preserve">compare with the template.lang </w:t>
+        <w:t xml:space="preserve">compare with the </w:t>
+      </w:r>
+      <w:proofErr w:type="spellStart"/>
+      <w:proofErr w:type="gramStart"/>
+      <w:r>
+        <w:rPr>
+          <w:rFonts w:ascii="Cascadia Mono" w:hAnsi="Cascadia Mono" w:cs="Cascadia Mono"/>
+          <w:sz w:val="28"/>
+          <w:szCs w:val="28"/>
+        </w:rPr>
+        <w:t>template.lang</w:t>
+      </w:r>
+      <w:proofErr w:type="spellEnd"/>
+      <w:proofErr w:type="gramEnd"/>
+      <w:r>
+        <w:rPr>
+          <w:rFonts w:ascii="Cascadia Mono" w:hAnsi="Cascadia Mono" w:cs="Cascadia Mono"/>
+          <w:sz w:val="28"/>
+          <w:szCs w:val="28"/>
+        </w:rPr>
+        <w:t xml:space="preserve"> </w:t>
       </w:r>
       <w:r>
         <w:rPr>
@@ -2219,7 +2337,25 @@
           <w:sz w:val="28"/>
           <w:szCs w:val="28"/>
         </w:rPr>
-        <w:t>text to copy it to the clipbard).</w:t>
+        <w:t xml:space="preserve">text to copy it to the </w:t>
+      </w:r>
+      <w:proofErr w:type="spellStart"/>
+      <w:r>
+        <w:rPr>
+          <w:rFonts w:ascii="Cascadia Mono" w:hAnsi="Cascadia Mono" w:cs="Cascadia Mono"/>
+          <w:sz w:val="28"/>
+          <w:szCs w:val="28"/>
+        </w:rPr>
+        <w:t>clipbard</w:t>
+      </w:r>
+      <w:proofErr w:type="spellEnd"/>
+      <w:r>
+        <w:rPr>
+          <w:rFonts w:ascii="Cascadia Mono" w:hAnsi="Cascadia Mono" w:cs="Cascadia Mono"/>
+          <w:sz w:val="28"/>
+          <w:szCs w:val="28"/>
+        </w:rPr>
+        <w:t>).</w:t>
       </w:r>
       <w:r>
         <w:rPr>
@@ -2395,7 +2531,7 @@
         </w:rPr>
       </w:pPr>
       <w:bookmarkStart w:id="5" w:name="_Toc172013726"/>
-      <w:bookmarkStart w:id="6" w:name="_Toc205206554"/>
+      <w:bookmarkStart w:id="6" w:name="_Toc212374291"/>
       <w:r>
         <w:rPr>
           <w:rFonts w:ascii="Cascadia Mono" w:hAnsi="Cascadia Mono" w:cs="Cascadia Mono"/>
@@ -2429,7 +2565,25 @@
           <w:sz w:val="28"/>
           <w:szCs w:val="28"/>
         </w:rPr>
-        <w:t xml:space="preserve">When a new version of eSearch is installed, if the UI language is not the default English, you need to check if the </w:t>
+        <w:t xml:space="preserve">When a new version of </w:t>
+      </w:r>
+      <w:proofErr w:type="spellStart"/>
+      <w:r>
+        <w:rPr>
+          <w:rFonts w:ascii="Cascadia Mono" w:hAnsi="Cascadia Mono" w:cs="Cascadia Mono"/>
+          <w:sz w:val="28"/>
+          <w:szCs w:val="28"/>
+        </w:rPr>
+        <w:t>eSearch</w:t>
+      </w:r>
+      <w:proofErr w:type="spellEnd"/>
+      <w:r>
+        <w:rPr>
+          <w:rFonts w:ascii="Cascadia Mono" w:hAnsi="Cascadia Mono" w:cs="Cascadia Mono"/>
+          <w:sz w:val="28"/>
+          <w:szCs w:val="28"/>
+        </w:rPr>
+        <w:t xml:space="preserve"> is installed, if the UI language is not the default English, you need to check if the </w:t>
       </w:r>
       <w:r>
         <w:rPr>
@@ -2487,7 +2641,35 @@
           <w:sz w:val="28"/>
           <w:szCs w:val="28"/>
         </w:rPr>
-        <w:t xml:space="preserve">and it will show the differences between the template.lang file </w:t>
+        <w:t xml:space="preserve">and it will show the differences between the </w:t>
+      </w:r>
+      <w:proofErr w:type="spellStart"/>
+      <w:proofErr w:type="gramStart"/>
+      <w:r>
+        <w:rPr>
+          <w:rFonts w:ascii="Cascadia Mono" w:hAnsi="Cascadia Mono" w:cs="Cascadia Mono"/>
+          <w:sz w:val="28"/>
+          <w:szCs w:val="28"/>
+        </w:rPr>
+        <w:t>template</w:t>
+      </w:r>
+      <w:proofErr w:type="gramEnd"/>
+      <w:r>
+        <w:rPr>
+          <w:rFonts w:ascii="Cascadia Mono" w:hAnsi="Cascadia Mono" w:cs="Cascadia Mono"/>
+          <w:sz w:val="28"/>
+          <w:szCs w:val="28"/>
+        </w:rPr>
+        <w:t>.lang</w:t>
+      </w:r>
+      <w:proofErr w:type="spellEnd"/>
+      <w:r>
+        <w:rPr>
+          <w:rFonts w:ascii="Cascadia Mono" w:hAnsi="Cascadia Mono" w:cs="Cascadia Mono"/>
+          <w:sz w:val="28"/>
+          <w:szCs w:val="28"/>
+        </w:rPr>
+        <w:t xml:space="preserve"> file </w:t>
       </w:r>
       <w:r>
         <w:rPr>
@@ -2828,7 +3010,7 @@
           <w:szCs w:val="28"/>
         </w:rPr>
       </w:pPr>
-      <w:bookmarkStart w:id="7" w:name="_Toc205206555"/>
+      <w:bookmarkStart w:id="7" w:name="_Toc212374292"/>
       <w:r>
         <w:rPr>
           <w:rStyle w:val="Heading1Char"/>
@@ -2876,16 +3058,44 @@
           <w:sz w:val="28"/>
           <w:szCs w:val="28"/>
         </w:rPr>
-        <w:t>rom the File menu &gt; Open… navigate to the AppData folder</w:t>
-      </w:r>
-      <w:r>
-        <w:rPr>
-          <w:rFonts w:ascii="Cascadia Mono" w:hAnsi="Cascadia Mono" w:cs="Cascadia Mono"/>
-          <w:sz w:val="28"/>
-          <w:szCs w:val="28"/>
-        </w:rPr>
-        <w:t xml:space="preserve"> for eSearch</w:t>
-      </w:r>
+        <w:t xml:space="preserve">rom the File menu &gt; Open… navigate to the </w:t>
+      </w:r>
+      <w:proofErr w:type="spellStart"/>
+      <w:r>
+        <w:rPr>
+          <w:rFonts w:ascii="Cascadia Mono" w:hAnsi="Cascadia Mono" w:cs="Cascadia Mono"/>
+          <w:sz w:val="28"/>
+          <w:szCs w:val="28"/>
+        </w:rPr>
+        <w:t>AppData</w:t>
+      </w:r>
+      <w:proofErr w:type="spellEnd"/>
+      <w:r>
+        <w:rPr>
+          <w:rFonts w:ascii="Cascadia Mono" w:hAnsi="Cascadia Mono" w:cs="Cascadia Mono"/>
+          <w:sz w:val="28"/>
+          <w:szCs w:val="28"/>
+        </w:rPr>
+        <w:t xml:space="preserve"> folder</w:t>
+      </w:r>
+      <w:r>
+        <w:rPr>
+          <w:rFonts w:ascii="Cascadia Mono" w:hAnsi="Cascadia Mono" w:cs="Cascadia Mono"/>
+          <w:sz w:val="28"/>
+          <w:szCs w:val="28"/>
+        </w:rPr>
+        <w:t xml:space="preserve"> for </w:t>
+      </w:r>
+      <w:proofErr w:type="spellStart"/>
+      <w:r>
+        <w:rPr>
+          <w:rFonts w:ascii="Cascadia Mono" w:hAnsi="Cascadia Mono" w:cs="Cascadia Mono"/>
+          <w:sz w:val="28"/>
+          <w:szCs w:val="28"/>
+        </w:rPr>
+        <w:t>eSearch</w:t>
+      </w:r>
+      <w:proofErr w:type="spellEnd"/>
       <w:r>
         <w:rPr>
           <w:rFonts w:ascii="Cascadia Mono" w:hAnsi="Cascadia Mono" w:cs="Cascadia Mono"/>
@@ -2926,15 +3136,33 @@
           <w:sz w:val="28"/>
           <w:szCs w:val="28"/>
         </w:rPr>
-        <w:t>Make a copy of the template.lan</w:t>
-      </w:r>
-      <w:r>
-        <w:rPr>
-          <w:rFonts w:ascii="Cascadia Mono" w:hAnsi="Cascadia Mono" w:cs="Cascadia Mono"/>
-          <w:sz w:val="28"/>
-          <w:szCs w:val="28"/>
-        </w:rPr>
-        <w:t>g file and copy it to your Documents folder or somewhere else that you have write p</w:t>
+        <w:t xml:space="preserve">Make a copy of the </w:t>
+      </w:r>
+      <w:proofErr w:type="spellStart"/>
+      <w:r>
+        <w:rPr>
+          <w:rFonts w:ascii="Cascadia Mono" w:hAnsi="Cascadia Mono" w:cs="Cascadia Mono"/>
+          <w:sz w:val="28"/>
+          <w:szCs w:val="28"/>
+        </w:rPr>
+        <w:t>template.lan</w:t>
+      </w:r>
+      <w:r>
+        <w:rPr>
+          <w:rFonts w:ascii="Cascadia Mono" w:hAnsi="Cascadia Mono" w:cs="Cascadia Mono"/>
+          <w:sz w:val="28"/>
+          <w:szCs w:val="28"/>
+        </w:rPr>
+        <w:t>g</w:t>
+      </w:r>
+      <w:proofErr w:type="spellEnd"/>
+      <w:r>
+        <w:rPr>
+          <w:rFonts w:ascii="Cascadia Mono" w:hAnsi="Cascadia Mono" w:cs="Cascadia Mono"/>
+          <w:sz w:val="28"/>
+          <w:szCs w:val="28"/>
+        </w:rPr>
+        <w:t xml:space="preserve"> file and copy it to your Documents folder or somewhere else that you have write p</w:t>
       </w:r>
       <w:r>
         <w:rPr>
@@ -2966,7 +3194,25 @@
           <w:sz w:val="28"/>
           <w:szCs w:val="28"/>
         </w:rPr>
-        <w:t xml:space="preserve"> such as fr-CA for Canadian French, then copy the file back into the i18n folder</w:t>
+        <w:t xml:space="preserve"> such as </w:t>
+      </w:r>
+      <w:proofErr w:type="spellStart"/>
+      <w:r>
+        <w:rPr>
+          <w:rFonts w:ascii="Cascadia Mono" w:hAnsi="Cascadia Mono" w:cs="Cascadia Mono"/>
+          <w:sz w:val="28"/>
+          <w:szCs w:val="28"/>
+        </w:rPr>
+        <w:t>fr</w:t>
+      </w:r>
+      <w:proofErr w:type="spellEnd"/>
+      <w:r>
+        <w:rPr>
+          <w:rFonts w:ascii="Cascadia Mono" w:hAnsi="Cascadia Mono" w:cs="Cascadia Mono"/>
+          <w:sz w:val="28"/>
+          <w:szCs w:val="28"/>
+        </w:rPr>
+        <w:t>-CA for Canadian French, then copy the file back into the i18n folder</w:t>
       </w:r>
       <w:r>
         <w:rPr>
@@ -3036,7 +3282,25 @@
           <w:sz w:val="28"/>
           <w:szCs w:val="28"/>
         </w:rPr>
-        <w:t>… navigate to the AppData folder and locate the file you have just created.</w:t>
+        <w:t xml:space="preserve">… navigate to the </w:t>
+      </w:r>
+      <w:proofErr w:type="spellStart"/>
+      <w:r>
+        <w:rPr>
+          <w:rFonts w:ascii="Cascadia Mono" w:hAnsi="Cascadia Mono" w:cs="Cascadia Mono"/>
+          <w:sz w:val="28"/>
+          <w:szCs w:val="28"/>
+        </w:rPr>
+        <w:t>AppData</w:t>
+      </w:r>
+      <w:proofErr w:type="spellEnd"/>
+      <w:r>
+        <w:rPr>
+          <w:rFonts w:ascii="Cascadia Mono" w:hAnsi="Cascadia Mono" w:cs="Cascadia Mono"/>
+          <w:sz w:val="28"/>
+          <w:szCs w:val="28"/>
+        </w:rPr>
+        <w:t xml:space="preserve"> folder and locate the file you have just created.</w:t>
       </w:r>
       <w:r>
         <w:rPr>
@@ -3126,13 +3390,6 @@
           <w:szCs w:val="28"/>
         </w:rPr>
         <w:br/>
-      </w:r>
-      <w:r>
-        <w:rPr>
-          <w:rFonts w:ascii="Cascadia Mono" w:hAnsi="Cascadia Mono" w:cs="Cascadia Mono"/>
-          <w:sz w:val="28"/>
-          <w:szCs w:val="28"/>
-        </w:rPr>
         <w:t>B</w:t>
       </w:r>
       <w:r>
@@ -3301,14 +3558,23 @@
           <w:rFonts w:ascii="Cascadia Mono" w:hAnsi="Cascadia Mono" w:cs="Cascadia Mono"/>
         </w:rPr>
       </w:pPr>
-      <w:bookmarkStart w:id="8" w:name="_Toc205206556"/>
+      <w:bookmarkStart w:id="8" w:name="_Toc212374293"/>
+      <w:proofErr w:type="gramStart"/>
       <w:r>
         <w:rPr>
           <w:rStyle w:val="Heading1Char"/>
           <w:rFonts w:ascii="Cascadia Mono" w:hAnsi="Cascadia Mono" w:cs="Cascadia Mono"/>
         </w:rPr>
         <w:lastRenderedPageBreak/>
-        <w:t>.lang File Format</w:t>
+        <w:t>.lang</w:t>
+      </w:r>
+      <w:proofErr w:type="gramEnd"/>
+      <w:r>
+        <w:rPr>
+          <w:rStyle w:val="Heading1Char"/>
+          <w:rFonts w:ascii="Cascadia Mono" w:hAnsi="Cascadia Mono" w:cs="Cascadia Mono"/>
+        </w:rPr>
+        <w:t xml:space="preserve"> File Format</w:t>
       </w:r>
       <w:bookmarkEnd w:id="8"/>
       <w:r>
@@ -3358,7 +3624,7 @@
           <w:sz w:val="28"/>
           <w:szCs w:val="28"/>
         </w:rPr>
-        <w:t xml:space="preserve">First line  = Identifier/Fallback </w:t>
+        <w:t xml:space="preserve">First line = Identifier/Fallback </w:t>
       </w:r>
       <w:r>
         <w:rPr>
@@ -3643,7 +3909,7 @@
         </w:rPr>
       </w:pPr>
       <w:bookmarkStart w:id="9" w:name="_Shortcut_keys"/>
-      <w:bookmarkStart w:id="10" w:name="_Toc205206557"/>
+      <w:bookmarkStart w:id="10" w:name="_Toc212374294"/>
       <w:bookmarkEnd w:id="9"/>
       <w:r>
         <w:rPr>
@@ -3683,7 +3949,25 @@
           <w:sz w:val="28"/>
           <w:szCs w:val="28"/>
         </w:rPr>
-        <w:t xml:space="preserve"> are Menu items, the underscore </w:t>
+        <w:t xml:space="preserve"> are Menu </w:t>
+      </w:r>
+      <w:proofErr w:type="gramStart"/>
+      <w:r>
+        <w:rPr>
+          <w:rFonts w:ascii="Cascadia Mono" w:hAnsi="Cascadia Mono" w:cs="Cascadia Mono"/>
+          <w:sz w:val="28"/>
+          <w:szCs w:val="28"/>
+        </w:rPr>
+        <w:t>items,</w:t>
+      </w:r>
+      <w:proofErr w:type="gramEnd"/>
+      <w:r>
+        <w:rPr>
+          <w:rFonts w:ascii="Cascadia Mono" w:hAnsi="Cascadia Mono" w:cs="Cascadia Mono"/>
+          <w:sz w:val="28"/>
+          <w:szCs w:val="28"/>
+        </w:rPr>
+        <w:t xml:space="preserve"> the underscore </w:t>
       </w:r>
       <w:r>
         <w:rPr>
@@ -3894,6 +4178,7 @@
         </w:rPr>
         <w:t xml:space="preserve">to </w:t>
       </w:r>
+      <w:proofErr w:type="spellStart"/>
       <w:r>
         <w:rPr>
           <w:rFonts w:ascii="Cascadia Mono" w:hAnsi="Cascadia Mono" w:cs="Cascadia Mono"/>
@@ -3902,6 +4187,7 @@
         </w:rPr>
         <w:t>E_xit</w:t>
       </w:r>
+      <w:proofErr w:type="spellEnd"/>
       <w:r>
         <w:rPr>
           <w:rFonts w:ascii="Cascadia Mono" w:hAnsi="Cascadia Mono" w:cs="Cascadia Mono"/>
@@ -3983,7 +4269,7 @@
           <w:rFonts w:ascii="Cascadia Mono" w:hAnsi="Cascadia Mono" w:cs="Cascadia Mono"/>
         </w:rPr>
       </w:pPr>
-      <w:bookmarkStart w:id="11" w:name="_Toc205206558"/>
+      <w:bookmarkStart w:id="11" w:name="_Toc212374295"/>
       <w:r>
         <w:rPr>
           <w:rFonts w:ascii="Cascadia Mono" w:hAnsi="Cascadia Mono" w:cs="Cascadia Mono"/>
@@ -4183,7 +4469,7 @@
           <w:rFonts w:ascii="Cascadia Mono" w:hAnsi="Cascadia Mono" w:cs="Cascadia Mono"/>
         </w:rPr>
       </w:pPr>
-      <w:bookmarkStart w:id="12" w:name="_Toc205206559"/>
+      <w:bookmarkStart w:id="12" w:name="_Toc212374296"/>
       <w:r>
         <w:rPr>
           <w:rFonts w:ascii="Cascadia Mono" w:hAnsi="Cascadia Mono" w:cs="Cascadia Mono"/>
@@ -4208,21 +4494,39 @@
           <w:szCs w:val="28"/>
         </w:rPr>
       </w:pPr>
-      <w:r>
-        <w:rPr>
-          <w:rFonts w:ascii="Cascadia Mono" w:hAnsi="Cascadia Mono" w:cs="Cascadia Mono"/>
-          <w:sz w:val="28"/>
-          <w:szCs w:val="28"/>
-        </w:rPr>
-        <w:t>With the initial release of eSearch w</w:t>
-      </w:r>
-      <w:r>
-        <w:rPr>
-          <w:rFonts w:ascii="Cascadia Mono" w:hAnsi="Cascadia Mono" w:cs="Cascadia Mono"/>
-          <w:sz w:val="28"/>
-          <w:szCs w:val="28"/>
-        </w:rPr>
-        <w:t xml:space="preserve">e have provided </w:t>
+      <w:proofErr w:type="spellStart"/>
+      <w:r>
+        <w:rPr>
+          <w:rFonts w:ascii="Cascadia Mono" w:hAnsi="Cascadia Mono" w:cs="Cascadia Mono"/>
+          <w:sz w:val="28"/>
+          <w:szCs w:val="28"/>
+        </w:rPr>
+        <w:t>eSearch</w:t>
+      </w:r>
+      <w:proofErr w:type="spellEnd"/>
+      <w:r>
+        <w:rPr>
+          <w:rFonts w:ascii="Cascadia Mono" w:hAnsi="Cascadia Mono" w:cs="Cascadia Mono"/>
+          <w:sz w:val="28"/>
+          <w:szCs w:val="28"/>
+        </w:rPr>
+        <w:t xml:space="preserve"> </w:t>
+      </w:r>
+      <w:r>
+        <w:rPr>
+          <w:rFonts w:ascii="Cascadia Mono" w:hAnsi="Cascadia Mono" w:cs="Cascadia Mono"/>
+          <w:sz w:val="28"/>
+          <w:szCs w:val="28"/>
+        </w:rPr>
+        <w:t>is supplied</w:t>
+      </w:r>
+      <w:r>
+        <w:rPr>
+          <w:rFonts w:ascii="Cascadia Mono" w:hAnsi="Cascadia Mono" w:cs="Cascadia Mono"/>
+          <w:sz w:val="28"/>
+          <w:szCs w:val="28"/>
+        </w:rPr>
+        <w:t xml:space="preserve"> with some </w:t>
       </w:r>
       <w:r>
         <w:rPr>
@@ -4246,7 +4550,16 @@
           <w:sz w:val="28"/>
           <w:szCs w:val="28"/>
         </w:rPr>
-        <w:t>.lang files in German and French</w:t>
+        <w:t xml:space="preserve">.lang </w:t>
+      </w:r>
+      <w:proofErr w:type="gramStart"/>
+      <w:r>
+        <w:rPr>
+          <w:rFonts w:ascii="Cascadia Mono" w:hAnsi="Cascadia Mono" w:cs="Cascadia Mono"/>
+          <w:sz w:val="28"/>
+          <w:szCs w:val="28"/>
+        </w:rPr>
+        <w:t>file</w:t>
       </w:r>
       <w:r>
         <w:rPr>
@@ -4264,23 +4577,16 @@
         </w:rPr>
         <w:t>*</w:t>
       </w:r>
-    </w:p>
-    <w:p>
-      <w:pPr>
-        <w:rPr>
-          <w:rFonts w:ascii="Cascadia Mono" w:hAnsi="Cascadia Mono" w:cs="Cascadia Mono"/>
-          <w:sz w:val="28"/>
-          <w:szCs w:val="28"/>
-        </w:rPr>
-      </w:pPr>
-      <w:r>
-        <w:rPr>
-          <w:rFonts w:ascii="Cascadia Mono" w:hAnsi="Cascadia Mono" w:cs="Cascadia Mono"/>
-          <w:sz w:val="28"/>
-          <w:szCs w:val="28"/>
-        </w:rPr>
-        <w:br/>
-      </w:r>
+      <w:proofErr w:type="gramEnd"/>
+    </w:p>
+    <w:p>
+      <w:pPr>
+        <w:rPr>
+          <w:rFonts w:ascii="Cascadia Mono" w:hAnsi="Cascadia Mono" w:cs="Cascadia Mono"/>
+          <w:sz w:val="28"/>
+          <w:szCs w:val="28"/>
+        </w:rPr>
+      </w:pPr>
       <w:r>
         <w:rPr>
           <w:rFonts w:ascii="Cascadia Mono" w:hAnsi="Cascadia Mono" w:cs="Cascadia Mono"/>
@@ -4343,7 +4649,25 @@
           <w:sz w:val="28"/>
           <w:szCs w:val="28"/>
         </w:rPr>
-        <w:t xml:space="preserve"> See the eSearch Translation project here:</w:t>
+        <w:t xml:space="preserve"> See the </w:t>
+      </w:r>
+      <w:proofErr w:type="spellStart"/>
+      <w:r>
+        <w:rPr>
+          <w:rFonts w:ascii="Cascadia Mono" w:hAnsi="Cascadia Mono" w:cs="Cascadia Mono"/>
+          <w:sz w:val="28"/>
+          <w:szCs w:val="28"/>
+        </w:rPr>
+        <w:t>eSearch</w:t>
+      </w:r>
+      <w:proofErr w:type="spellEnd"/>
+      <w:r>
+        <w:rPr>
+          <w:rFonts w:ascii="Cascadia Mono" w:hAnsi="Cascadia Mono" w:cs="Cascadia Mono"/>
+          <w:sz w:val="28"/>
+          <w:szCs w:val="28"/>
+        </w:rPr>
+        <w:t xml:space="preserve"> Translation project here:</w:t>
       </w:r>
       <w:r>
         <w:rPr>
@@ -4422,23 +4746,31 @@
           <w:sz w:val="28"/>
           <w:szCs w:val="28"/>
         </w:rPr>
-        <w:t>s have</w:t>
-      </w:r>
-      <w:r>
-        <w:rPr>
-          <w:rFonts w:ascii="Cascadia Mono" w:hAnsi="Cascadia Mono" w:cs="Cascadia Mono"/>
-          <w:sz w:val="28"/>
-          <w:szCs w:val="28"/>
-        </w:rPr>
-        <w:t xml:space="preserve"> </w:t>
-      </w:r>
-      <w:r>
-        <w:rPr>
-          <w:rFonts w:ascii="Cascadia Mono" w:hAnsi="Cascadia Mono" w:cs="Cascadia Mono"/>
-          <w:sz w:val="28"/>
-          <w:szCs w:val="28"/>
-        </w:rPr>
-        <w:t>not been checked by native speakers, errors may exist.</w:t>
+        <w:t xml:space="preserve">s </w:t>
+      </w:r>
+      <w:r>
+        <w:rPr>
+          <w:rFonts w:ascii="Cascadia Mono" w:hAnsi="Cascadia Mono" w:cs="Cascadia Mono"/>
+          <w:sz w:val="28"/>
+          <w:szCs w:val="28"/>
+        </w:rPr>
+        <w:t xml:space="preserve">may not </w:t>
+      </w:r>
+      <w:r>
+        <w:rPr>
+          <w:rFonts w:ascii="Cascadia Mono" w:hAnsi="Cascadia Mono" w:cs="Cascadia Mono"/>
+          <w:sz w:val="28"/>
+          <w:szCs w:val="28"/>
+        </w:rPr>
+        <w:t>have</w:t>
+      </w:r>
+      <w:r>
+        <w:rPr>
+          <w:rFonts w:ascii="Cascadia Mono" w:hAnsi="Cascadia Mono" w:cs="Cascadia Mono"/>
+          <w:sz w:val="28"/>
+          <w:szCs w:val="28"/>
+        </w:rPr>
+        <w:t xml:space="preserve"> been checked by native speakers, errors may exist.</w:t>
       </w:r>
     </w:p>
     <w:p>
@@ -4453,7 +4785,7 @@
           <w:rFonts w:ascii="Cascadia Mono" w:eastAsia="Cascadia Mono" w:hAnsi="Cascadia Mono" w:cs="Cascadia Mono"/>
         </w:rPr>
       </w:pPr>
-      <w:bookmarkStart w:id="13" w:name="_Toc205206560"/>
+      <w:bookmarkStart w:id="13" w:name="_Toc212374297"/>
       <w:r>
         <w:rPr>
           <w:rFonts w:ascii="Cascadia Mono" w:eastAsia="Cascadia Mono" w:hAnsi="Cascadia Mono" w:cs="Cascadia Mono"/>
@@ -4484,30 +4816,359 @@
           <w:sz w:val="28"/>
           <w:szCs w:val="28"/>
         </w:rPr>
-        <w:t xml:space="preserve">License .htm and </w:t>
-      </w:r>
-      <w:r>
-        <w:rPr>
-          <w:rFonts w:ascii="Cascadia Mono" w:hAnsi="Cascadia Mono" w:cs="Cascadia Mono"/>
-          <w:sz w:val="28"/>
-          <w:szCs w:val="28"/>
-        </w:rPr>
-        <w:t xml:space="preserve">Notices.htm are in the ‘docs’ folder, </w:t>
-      </w:r>
-      <w:r>
-        <w:rPr>
-          <w:rFonts w:ascii="Cascadia Mono" w:hAnsi="Cascadia Mono" w:cs="Cascadia Mono"/>
-          <w:sz w:val="28"/>
-          <w:szCs w:val="28"/>
-        </w:rPr>
-        <w:t>copies of texts are below:</w:t>
-      </w:r>
-    </w:p>
-    <w:p>
-      <w:pPr>
-        <w:rPr>
-          <w:sz w:val="28"/>
-          <w:szCs w:val="28"/>
+        <w:t xml:space="preserve">As from October 2025 the </w:t>
+      </w:r>
+      <w:r>
+        <w:rPr>
+          <w:rFonts w:ascii="Cascadia Mono" w:hAnsi="Cascadia Mono" w:cs="Cascadia Mono"/>
+          <w:sz w:val="28"/>
+          <w:szCs w:val="28"/>
+        </w:rPr>
+        <w:t xml:space="preserve">commercial </w:t>
+      </w:r>
+      <w:r>
+        <w:rPr>
+          <w:rFonts w:ascii="Cascadia Mono" w:hAnsi="Cascadia Mono" w:cs="Cascadia Mono"/>
+          <w:sz w:val="28"/>
+          <w:szCs w:val="28"/>
+        </w:rPr>
+        <w:t>license is replaced wit</w:t>
+      </w:r>
+      <w:r>
+        <w:rPr>
+          <w:rFonts w:ascii="Cascadia Mono" w:hAnsi="Cascadia Mono" w:cs="Cascadia Mono"/>
+          <w:sz w:val="28"/>
+          <w:szCs w:val="28"/>
+        </w:rPr>
+        <w:t>h</w:t>
+      </w:r>
+      <w:r>
+        <w:rPr>
+          <w:rFonts w:ascii="Cascadia Mono" w:hAnsi="Cascadia Mono" w:cs="Cascadia Mono"/>
+          <w:sz w:val="28"/>
+          <w:szCs w:val="28"/>
+        </w:rPr>
+        <w:t>:</w:t>
+      </w:r>
+    </w:p>
+    <w:p>
+      <w:pPr>
+        <w:rPr>
+          <w:rFonts w:ascii="Cascadia Mono" w:hAnsi="Cascadia Mono" w:cs="Cascadia Mono"/>
+          <w:sz w:val="28"/>
+          <w:szCs w:val="28"/>
+        </w:rPr>
+      </w:pPr>
+      <w:r>
+        <w:rPr>
+          <w:rFonts w:ascii="Cascadia Mono" w:hAnsi="Cascadia Mono" w:cs="Cascadia Mono"/>
+          <w:sz w:val="28"/>
+          <w:szCs w:val="28"/>
+        </w:rPr>
+        <w:t>Apache License</w:t>
+      </w:r>
+    </w:p>
+    <w:p>
+      <w:pPr>
+        <w:rPr>
+          <w:rFonts w:ascii="Cascadia Mono" w:hAnsi="Cascadia Mono" w:cs="Cascadia Mono"/>
+          <w:sz w:val="28"/>
+          <w:szCs w:val="28"/>
+        </w:rPr>
+      </w:pPr>
+      <w:r>
+        <w:rPr>
+          <w:rFonts w:ascii="Cascadia Mono" w:hAnsi="Cascadia Mono" w:cs="Cascadia Mono"/>
+          <w:sz w:val="28"/>
+          <w:szCs w:val="28"/>
+        </w:rPr>
+        <w:t>Version 2.0, January 2004</w:t>
+      </w:r>
+    </w:p>
+    <w:p>
+      <w:pPr>
+        <w:rPr>
+          <w:rFonts w:ascii="Cascadia Mono" w:hAnsi="Cascadia Mono" w:cs="Cascadia Mono"/>
+          <w:sz w:val="28"/>
+          <w:szCs w:val="28"/>
+        </w:rPr>
+      </w:pPr>
+      <w:r>
+        <w:rPr>
+          <w:rFonts w:ascii="Cascadia Mono" w:hAnsi="Cascadia Mono" w:cs="Cascadia Mono"/>
+          <w:sz w:val="28"/>
+          <w:szCs w:val="28"/>
+        </w:rPr>
+        <w:t>http://www.apache.org/licenses/</w:t>
+      </w:r>
+    </w:p>
+    <w:p>
+      <w:pPr>
+        <w:rPr>
+          <w:rFonts w:ascii="Cascadia Mono" w:hAnsi="Cascadia Mono" w:cs="Cascadia Mono"/>
+          <w:sz w:val="28"/>
+          <w:szCs w:val="28"/>
+        </w:rPr>
+      </w:pPr>
+    </w:p>
+    <w:p>
+      <w:pPr>
+        <w:rPr>
+          <w:rFonts w:ascii="Cascadia Mono" w:hAnsi="Cascadia Mono" w:cs="Cascadia Mono"/>
+          <w:sz w:val="28"/>
+          <w:szCs w:val="28"/>
+        </w:rPr>
+      </w:pPr>
+      <w:r>
+        <w:rPr>
+          <w:rFonts w:ascii="Cascadia Mono" w:hAnsi="Cascadia Mono" w:cs="Cascadia Mono"/>
+          <w:sz w:val="28"/>
+          <w:szCs w:val="28"/>
+        </w:rPr>
+        <w:t xml:space="preserve">Copyright 2025 </w:t>
+      </w:r>
+      <w:r>
+        <w:rPr>
+          <w:rFonts w:ascii="Cascadia Mono" w:hAnsi="Cascadia Mono" w:cs="Cascadia Mono"/>
+          <w:sz w:val="28"/>
+          <w:szCs w:val="28"/>
+        </w:rPr>
+        <w:t>E</w:t>
+      </w:r>
+      <w:r>
+        <w:rPr>
+          <w:rFonts w:ascii="Cascadia Mono" w:hAnsi="Cascadia Mono" w:cs="Cascadia Mono"/>
+          <w:sz w:val="28"/>
+          <w:szCs w:val="28"/>
+        </w:rPr>
+        <w:t xml:space="preserve">lectronart </w:t>
+      </w:r>
+      <w:r>
+        <w:rPr>
+          <w:rFonts w:ascii="Cascadia Mono" w:hAnsi="Cascadia Mono" w:cs="Cascadia Mono"/>
+          <w:sz w:val="28"/>
+          <w:szCs w:val="28"/>
+        </w:rPr>
+        <w:t>D</w:t>
+      </w:r>
+      <w:r>
+        <w:rPr>
+          <w:rFonts w:ascii="Cascadia Mono" w:hAnsi="Cascadia Mono" w:cs="Cascadia Mono"/>
+          <w:sz w:val="28"/>
+          <w:szCs w:val="28"/>
+        </w:rPr>
+        <w:t>esign Ltd.</w:t>
+      </w:r>
+    </w:p>
+    <w:p>
+      <w:pPr>
+        <w:rPr>
+          <w:rFonts w:ascii="Cascadia Mono" w:hAnsi="Cascadia Mono" w:cs="Cascadia Mono"/>
+          <w:sz w:val="28"/>
+          <w:szCs w:val="28"/>
+        </w:rPr>
+      </w:pPr>
+      <w:r>
+        <w:rPr>
+          <w:rFonts w:ascii="Cascadia Mono" w:hAnsi="Cascadia Mono" w:cs="Cascadia Mono"/>
+          <w:sz w:val="28"/>
+          <w:szCs w:val="28"/>
+        </w:rPr>
+        <w:t>Licensed under the Apache License, Version 2.0 (the "License"</w:t>
+      </w:r>
+      <w:proofErr w:type="gramStart"/>
+      <w:r>
+        <w:rPr>
+          <w:rFonts w:ascii="Cascadia Mono" w:hAnsi="Cascadia Mono" w:cs="Cascadia Mono"/>
+          <w:sz w:val="28"/>
+          <w:szCs w:val="28"/>
+        </w:rPr>
+        <w:t>);</w:t>
+      </w:r>
+      <w:proofErr w:type="gramEnd"/>
+    </w:p>
+    <w:p>
+      <w:pPr>
+        <w:rPr>
+          <w:rFonts w:ascii="Cascadia Mono" w:hAnsi="Cascadia Mono" w:cs="Cascadia Mono"/>
+          <w:sz w:val="28"/>
+          <w:szCs w:val="28"/>
+        </w:rPr>
+      </w:pPr>
+      <w:r>
+        <w:rPr>
+          <w:rFonts w:ascii="Cascadia Mono" w:hAnsi="Cascadia Mono" w:cs="Cascadia Mono"/>
+          <w:sz w:val="28"/>
+          <w:szCs w:val="28"/>
+        </w:rPr>
+        <w:t>you may not use this file except in compliance with the License.</w:t>
+      </w:r>
+    </w:p>
+    <w:p>
+      <w:pPr>
+        <w:rPr>
+          <w:rFonts w:ascii="Cascadia Mono" w:hAnsi="Cascadia Mono" w:cs="Cascadia Mono"/>
+          <w:sz w:val="28"/>
+          <w:szCs w:val="28"/>
+        </w:rPr>
+      </w:pPr>
+      <w:r>
+        <w:rPr>
+          <w:rFonts w:ascii="Cascadia Mono" w:hAnsi="Cascadia Mono" w:cs="Cascadia Mono"/>
+          <w:sz w:val="28"/>
+          <w:szCs w:val="28"/>
+        </w:rPr>
+        <w:t>You may obtain a copy of the License at</w:t>
+      </w:r>
+    </w:p>
+    <w:p>
+      <w:pPr>
+        <w:rPr>
+          <w:rFonts w:ascii="Cascadia Mono" w:hAnsi="Cascadia Mono" w:cs="Cascadia Mono"/>
+          <w:sz w:val="28"/>
+          <w:szCs w:val="28"/>
+        </w:rPr>
+      </w:pPr>
+      <w:r>
+        <w:rPr>
+          <w:rFonts w:ascii="Cascadia Mono" w:hAnsi="Cascadia Mono" w:cs="Cascadia Mono"/>
+          <w:sz w:val="28"/>
+          <w:szCs w:val="28"/>
+        </w:rPr>
+        <w:t>http://www.apache.org/licenses/LICENSE-2.0</w:t>
+      </w:r>
+    </w:p>
+    <w:p>
+      <w:pPr>
+        <w:rPr>
+          <w:rFonts w:ascii="Cascadia Mono" w:hAnsi="Cascadia Mono" w:cs="Cascadia Mono"/>
+          <w:sz w:val="28"/>
+          <w:szCs w:val="28"/>
+        </w:rPr>
+      </w:pPr>
+      <w:r>
+        <w:rPr>
+          <w:rFonts w:ascii="Cascadia Mono" w:hAnsi="Cascadia Mono" w:cs="Cascadia Mono"/>
+          <w:sz w:val="28"/>
+          <w:szCs w:val="28"/>
+        </w:rPr>
+        <w:t>Unless required by applicable law or agreed to in writing, software</w:t>
+      </w:r>
+      <w:r>
+        <w:rPr>
+          <w:rFonts w:ascii="Cascadia Mono" w:hAnsi="Cascadia Mono" w:cs="Cascadia Mono"/>
+          <w:sz w:val="28"/>
+          <w:szCs w:val="28"/>
+        </w:rPr>
+        <w:t xml:space="preserve"> </w:t>
+      </w:r>
+      <w:r>
+        <w:rPr>
+          <w:rFonts w:ascii="Cascadia Mono" w:hAnsi="Cascadia Mono" w:cs="Cascadia Mono"/>
+          <w:sz w:val="28"/>
+          <w:szCs w:val="28"/>
+        </w:rPr>
+        <w:t>distributed under the License is distributed on an "AS IS" BASIS,</w:t>
+      </w:r>
+      <w:r>
+        <w:rPr>
+          <w:rFonts w:ascii="Cascadia Mono" w:hAnsi="Cascadia Mono" w:cs="Cascadia Mono"/>
+          <w:sz w:val="28"/>
+          <w:szCs w:val="28"/>
+        </w:rPr>
+        <w:t xml:space="preserve"> </w:t>
+      </w:r>
+      <w:r>
+        <w:rPr>
+          <w:rFonts w:ascii="Cascadia Mono" w:hAnsi="Cascadia Mono" w:cs="Cascadia Mono"/>
+          <w:sz w:val="28"/>
+          <w:szCs w:val="28"/>
+        </w:rPr>
+        <w:t>WITHOUT WARRANTIES OR CONDITIONS OF ANY KIND, either express or implied.</w:t>
+      </w:r>
+    </w:p>
+    <w:p>
+      <w:pPr>
+        <w:rPr>
+          <w:rFonts w:ascii="Cascadia Mono" w:hAnsi="Cascadia Mono" w:cs="Cascadia Mono"/>
+          <w:sz w:val="28"/>
+          <w:szCs w:val="28"/>
+        </w:rPr>
+      </w:pPr>
+      <w:r>
+        <w:rPr>
+          <w:rFonts w:ascii="Cascadia Mono" w:hAnsi="Cascadia Mono" w:cs="Cascadia Mono"/>
+          <w:sz w:val="28"/>
+          <w:szCs w:val="28"/>
+        </w:rPr>
+        <w:t>See the License for the specific language governing permissions and</w:t>
+      </w:r>
+      <w:r>
+        <w:rPr>
+          <w:rFonts w:ascii="Cascadia Mono" w:hAnsi="Cascadia Mono" w:cs="Cascadia Mono"/>
+          <w:sz w:val="28"/>
+          <w:szCs w:val="28"/>
+        </w:rPr>
+        <w:t xml:space="preserve"> </w:t>
+      </w:r>
+      <w:r>
+        <w:rPr>
+          <w:rFonts w:ascii="Cascadia Mono" w:hAnsi="Cascadia Mono" w:cs="Cascadia Mono"/>
+          <w:sz w:val="28"/>
+          <w:szCs w:val="28"/>
+        </w:rPr>
+        <w:t>limitations under the License.</w:t>
+      </w:r>
+    </w:p>
+    <w:p>
+      <w:pPr>
+        <w:rPr>
+          <w:rFonts w:ascii="Cascadia Mono" w:hAnsi="Cascadia Mono" w:cs="Cascadia Mono"/>
+          <w:sz w:val="28"/>
+          <w:szCs w:val="28"/>
+        </w:rPr>
+      </w:pPr>
+    </w:p>
+    <w:p>
+      <w:pPr>
+        <w:rPr>
+          <w:rFonts w:ascii="Cascadia Mono" w:hAnsi="Cascadia Mono" w:cs="Cascadia Mono"/>
+          <w:sz w:val="28"/>
+          <w:szCs w:val="28"/>
+        </w:rPr>
+      </w:pPr>
+      <w:r>
+        <w:rPr>
+          <w:rFonts w:ascii="Cascadia Mono" w:hAnsi="Cascadia Mono" w:cs="Cascadia Mono"/>
+          <w:sz w:val="28"/>
+          <w:szCs w:val="28"/>
+        </w:rPr>
+        <w:t xml:space="preserve">License.htm and </w:t>
+      </w:r>
+      <w:r>
+        <w:rPr>
+          <w:rFonts w:ascii="Cascadia Mono" w:hAnsi="Cascadia Mono" w:cs="Cascadia Mono"/>
+          <w:sz w:val="28"/>
+          <w:szCs w:val="28"/>
+        </w:rPr>
+        <w:t>Notices.htm are in the ‘docs’ folder</w:t>
+      </w:r>
+      <w:r>
+        <w:rPr>
+          <w:rFonts w:ascii="Cascadia Mono" w:hAnsi="Cascadia Mono" w:cs="Cascadia Mono"/>
+          <w:sz w:val="28"/>
+          <w:szCs w:val="28"/>
+        </w:rPr>
+        <w:t>:</w:t>
+      </w:r>
+    </w:p>
+    <w:p>
+      <w:pPr>
+        <w:rPr>
+          <w:rFonts w:ascii="Cascadia Mono" w:eastAsia="Times New Roman" w:hAnsi="Cascadia Mono" w:cs="Cascadia Mono"/>
+          <w:sz w:val="28"/>
+          <w:szCs w:val="28"/>
+          <w:lang w:eastAsia="en-GB"/>
         </w:rPr>
       </w:pPr>
       <w:r>
@@ -4515,927 +5176,48 @@
       </w:r>
       <w:r>
         <w:rPr>
-          <w:rFonts w:ascii="Times New Roman" w:eastAsia="Times New Roman" w:hAnsi="Times New Roman" w:cs="Times New Roman"/>
-          <w:b/>
-          <w:bCs/>
-          <w:color w:val="000000"/>
-          <w:kern w:val="36"/>
+          <w:rFonts w:ascii="Cascadia Mono" w:eastAsia="Times New Roman" w:hAnsi="Cascadia Mono" w:cs="Cascadia Mono"/>
           <w:sz w:val="28"/>
           <w:szCs w:val="28"/>
           <w:lang w:eastAsia="en-GB"/>
-          <w14:ligatures w14:val="none"/>
-        </w:rPr>
-        <w:t>License Agreement for LFE - Language File Editor application ("The Licensed Software")</w:t>
-      </w:r>
+        </w:rPr>
+        <w:t>Notices and Acknowledgements for LFE - Language File Editor application ("The Licensed Software")</w:t>
+      </w:r>
+    </w:p>
+    <w:p>
+      <w:pPr>
+        <w:rPr>
+          <w:rFonts w:ascii="Cascadia Mono" w:eastAsia="Times New Roman" w:hAnsi="Cascadia Mono" w:cs="Cascadia Mono"/>
+          <w:sz w:val="28"/>
+          <w:szCs w:val="28"/>
+          <w:lang w:eastAsia="en-GB"/>
+        </w:rPr>
+      </w:pPr>
     </w:p>
     <w:p>
       <w:pPr>
         <w:spacing w:before="100" w:beforeAutospacing="1" w:after="100" w:afterAutospacing="1" w:line="240" w:lineRule="auto"/>
         <w:rPr>
-          <w:rFonts w:ascii="Times New Roman" w:eastAsia="Times New Roman" w:hAnsi="Times New Roman" w:cs="Times New Roman"/>
-          <w:color w:val="000000"/>
-          <w:kern w:val="0"/>
-          <w:sz w:val="24"/>
-          <w:szCs w:val="24"/>
-          <w:lang w:eastAsia="en-GB"/>
-          <w14:ligatures w14:val="none"/>
-        </w:rPr>
-      </w:pPr>
-      <w:r>
-        <w:rPr>
-          <w:rFonts w:ascii="Times New Roman" w:eastAsia="Times New Roman" w:hAnsi="Times New Roman" w:cs="Times New Roman"/>
-          <w:color w:val="000000"/>
-          <w:kern w:val="0"/>
-          <w:sz w:val="24"/>
-          <w:szCs w:val="24"/>
-          <w:lang w:eastAsia="en-GB"/>
-          <w14:ligatures w14:val="none"/>
-        </w:rPr>
-        <w:t>By installing this software, you (the Licensee) agree to the terms of this License Agreement, if you do not agree then do not proceed with the installation. "Licensor" is ElectronArt Design Ltd. Registered in England &amp; Wales: 0796515 Registered Office: 124 City Road, London EC1V 2NX. United Kingdom. www.electronart.co.uk, SearchCloudOne.com</w:t>
-      </w:r>
-    </w:p>
-    <w:p>
-      <w:pPr>
-        <w:spacing w:before="100" w:beforeAutospacing="1" w:after="100" w:afterAutospacing="1" w:line="240" w:lineRule="auto"/>
-        <w:rPr>
-          <w:rFonts w:ascii="Times New Roman" w:eastAsia="Times New Roman" w:hAnsi="Times New Roman" w:cs="Times New Roman"/>
-          <w:color w:val="000000"/>
-          <w:kern w:val="0"/>
-          <w:sz w:val="24"/>
-          <w:szCs w:val="24"/>
-          <w:lang w:eastAsia="en-GB"/>
-          <w14:ligatures w14:val="none"/>
-        </w:rPr>
-      </w:pPr>
-      <w:r>
-        <w:rPr>
-          <w:rFonts w:ascii="Times New Roman" w:eastAsia="Times New Roman" w:hAnsi="Times New Roman" w:cs="Times New Roman"/>
-          <w:color w:val="000000"/>
-          <w:kern w:val="0"/>
-          <w:sz w:val="24"/>
-          <w:szCs w:val="24"/>
-          <w:lang w:eastAsia="en-GB"/>
-          <w14:ligatures w14:val="none"/>
-        </w:rPr>
-        <w:t>1 License Scope.</w:t>
-      </w:r>
-    </w:p>
-    <w:p>
-      <w:pPr>
-        <w:spacing w:before="100" w:beforeAutospacing="1" w:after="100" w:afterAutospacing="1" w:line="240" w:lineRule="auto"/>
-        <w:rPr>
-          <w:rFonts w:ascii="Times New Roman" w:eastAsia="Times New Roman" w:hAnsi="Times New Roman" w:cs="Times New Roman"/>
-          <w:color w:val="000000"/>
-          <w:kern w:val="0"/>
-          <w:sz w:val="24"/>
-          <w:szCs w:val="24"/>
-          <w:lang w:eastAsia="en-GB"/>
-          <w14:ligatures w14:val="none"/>
-        </w:rPr>
-      </w:pPr>
-      <w:r>
-        <w:rPr>
-          <w:rFonts w:ascii="Times New Roman" w:eastAsia="Times New Roman" w:hAnsi="Times New Roman" w:cs="Times New Roman"/>
-          <w:color w:val="000000"/>
-          <w:kern w:val="0"/>
-          <w:sz w:val="24"/>
-          <w:szCs w:val="24"/>
-          <w:lang w:eastAsia="en-GB"/>
-          <w14:ligatures w14:val="none"/>
-        </w:rPr>
-        <w:t>1.0 The Licensed Software is an end-user application only, in the absence of a signed written agreement with the Licensor it may not be distributed with any other product. If wider distribution is needed, please contact sales@electronart.co.uk.</w:t>
-      </w:r>
-    </w:p>
-    <w:p>
-      <w:pPr>
-        <w:spacing w:before="100" w:beforeAutospacing="1" w:after="100" w:afterAutospacing="1" w:line="240" w:lineRule="auto"/>
-        <w:rPr>
-          <w:rFonts w:ascii="Times New Roman" w:eastAsia="Times New Roman" w:hAnsi="Times New Roman" w:cs="Times New Roman"/>
-          <w:color w:val="000000"/>
-          <w:kern w:val="0"/>
-          <w:sz w:val="24"/>
-          <w:szCs w:val="24"/>
-          <w:lang w:eastAsia="en-GB"/>
-          <w14:ligatures w14:val="none"/>
-        </w:rPr>
-      </w:pPr>
-      <w:r>
-        <w:rPr>
-          <w:rFonts w:ascii="Times New Roman" w:eastAsia="Times New Roman" w:hAnsi="Times New Roman" w:cs="Times New Roman"/>
-          <w:color w:val="000000"/>
-          <w:kern w:val="0"/>
-          <w:sz w:val="24"/>
-          <w:szCs w:val="24"/>
-          <w:lang w:eastAsia="en-GB"/>
-          <w14:ligatures w14:val="none"/>
-        </w:rPr>
-        <w:t>1.1 The licensed Software is distributed in object form by Licensee, source code is not included.</w:t>
-      </w:r>
-    </w:p>
-    <w:p>
-      <w:pPr>
-        <w:spacing w:before="100" w:beforeAutospacing="1" w:after="100" w:afterAutospacing="1" w:line="240" w:lineRule="auto"/>
-        <w:rPr>
-          <w:rFonts w:ascii="Times New Roman" w:eastAsia="Times New Roman" w:hAnsi="Times New Roman" w:cs="Times New Roman"/>
-          <w:color w:val="000000"/>
-          <w:kern w:val="0"/>
-          <w:sz w:val="24"/>
-          <w:szCs w:val="24"/>
-          <w:lang w:eastAsia="en-GB"/>
-          <w14:ligatures w14:val="none"/>
-        </w:rPr>
-      </w:pPr>
-      <w:r>
-        <w:rPr>
-          <w:rFonts w:ascii="Times New Roman" w:eastAsia="Times New Roman" w:hAnsi="Times New Roman" w:cs="Times New Roman"/>
-          <w:color w:val="000000"/>
-          <w:kern w:val="0"/>
-          <w:sz w:val="24"/>
-          <w:szCs w:val="24"/>
-          <w:lang w:eastAsia="en-GB"/>
-          <w14:ligatures w14:val="none"/>
-        </w:rPr>
-        <w:t>1.1a The licensee may use the software for the exclusive purpose of translating .lang files distributed with certain products of the Licensor.</w:t>
-      </w:r>
-    </w:p>
-    <w:p>
-      <w:pPr>
-        <w:spacing w:before="100" w:beforeAutospacing="1" w:after="100" w:afterAutospacing="1" w:line="240" w:lineRule="auto"/>
-        <w:rPr>
-          <w:rFonts w:ascii="Times New Roman" w:eastAsia="Times New Roman" w:hAnsi="Times New Roman" w:cs="Times New Roman"/>
-          <w:color w:val="000000"/>
-          <w:kern w:val="0"/>
-          <w:sz w:val="24"/>
-          <w:szCs w:val="24"/>
-          <w:lang w:eastAsia="en-GB"/>
-          <w14:ligatures w14:val="none"/>
-        </w:rPr>
-      </w:pPr>
-      <w:r>
-        <w:rPr>
-          <w:rFonts w:ascii="Times New Roman" w:eastAsia="Times New Roman" w:hAnsi="Times New Roman" w:cs="Times New Roman"/>
-          <w:color w:val="000000"/>
-          <w:kern w:val="0"/>
-          <w:sz w:val="24"/>
-          <w:szCs w:val="24"/>
-          <w:lang w:eastAsia="en-GB"/>
-          <w14:ligatures w14:val="none"/>
-        </w:rPr>
-        <w:t>1.2 The software license is assigned to the computer on which the software is installed, that computer is the licensed computer. You may transfer the software to another computer provided you uninstall the copy from the previous licensed computer.</w:t>
-      </w:r>
-    </w:p>
-    <w:p>
-      <w:pPr>
-        <w:spacing w:before="100" w:beforeAutospacing="1" w:after="100" w:afterAutospacing="1" w:line="240" w:lineRule="auto"/>
-        <w:rPr>
-          <w:rFonts w:ascii="Times New Roman" w:eastAsia="Times New Roman" w:hAnsi="Times New Roman" w:cs="Times New Roman"/>
-          <w:color w:val="000000"/>
-          <w:kern w:val="0"/>
-          <w:sz w:val="24"/>
-          <w:szCs w:val="24"/>
-          <w:lang w:eastAsia="en-GB"/>
-          <w14:ligatures w14:val="none"/>
-        </w:rPr>
-      </w:pPr>
-      <w:r>
-        <w:rPr>
-          <w:rFonts w:ascii="Times New Roman" w:eastAsia="Times New Roman" w:hAnsi="Times New Roman" w:cs="Times New Roman"/>
-          <w:color w:val="000000"/>
-          <w:kern w:val="0"/>
-          <w:sz w:val="24"/>
-          <w:szCs w:val="24"/>
-          <w:lang w:eastAsia="en-GB"/>
-          <w14:ligatures w14:val="none"/>
-        </w:rPr>
-        <w:t>2 General Use Limitations.</w:t>
-      </w:r>
-    </w:p>
-    <w:p>
-      <w:pPr>
-        <w:spacing w:before="100" w:beforeAutospacing="1" w:after="100" w:afterAutospacing="1" w:line="240" w:lineRule="auto"/>
-        <w:rPr>
-          <w:rFonts w:ascii="Times New Roman" w:eastAsia="Times New Roman" w:hAnsi="Times New Roman" w:cs="Times New Roman"/>
-          <w:color w:val="000000"/>
-          <w:kern w:val="0"/>
-          <w:sz w:val="24"/>
-          <w:szCs w:val="24"/>
-          <w:lang w:eastAsia="en-GB"/>
-          <w14:ligatures w14:val="none"/>
-        </w:rPr>
-      </w:pPr>
-      <w:r>
-        <w:rPr>
-          <w:rFonts w:ascii="Times New Roman" w:eastAsia="Times New Roman" w:hAnsi="Times New Roman" w:cs="Times New Roman"/>
-          <w:color w:val="000000"/>
-          <w:kern w:val="0"/>
-          <w:sz w:val="24"/>
-          <w:szCs w:val="24"/>
-          <w:lang w:eastAsia="en-GB"/>
-          <w14:ligatures w14:val="none"/>
-        </w:rPr>
-        <w:t>2.1 The Licensed Software is protected by copyright laws and other international treaties, as well as other intellectual property laws and treaties. The Licensed Software is licensed, not sold, according to the terms of this License Agreement.</w:t>
-      </w:r>
-    </w:p>
-    <w:p>
-      <w:pPr>
-        <w:spacing w:before="100" w:beforeAutospacing="1" w:after="100" w:afterAutospacing="1" w:line="240" w:lineRule="auto"/>
-        <w:rPr>
-          <w:rFonts w:ascii="Times New Roman" w:eastAsia="Times New Roman" w:hAnsi="Times New Roman" w:cs="Times New Roman"/>
-          <w:color w:val="000000"/>
-          <w:kern w:val="0"/>
-          <w:sz w:val="24"/>
-          <w:szCs w:val="24"/>
-          <w:lang w:eastAsia="en-GB"/>
-          <w14:ligatures w14:val="none"/>
-        </w:rPr>
-      </w:pPr>
-      <w:r>
-        <w:rPr>
-          <w:rFonts w:ascii="Times New Roman" w:eastAsia="Times New Roman" w:hAnsi="Times New Roman" w:cs="Times New Roman"/>
-          <w:color w:val="000000"/>
-          <w:kern w:val="0"/>
-          <w:sz w:val="24"/>
-          <w:szCs w:val="24"/>
-          <w:lang w:eastAsia="en-GB"/>
-          <w14:ligatures w14:val="none"/>
-        </w:rPr>
-        <w:t>2.2 Licensor grants, and Licensee hereby accepts, an irrevocable, non-exclusive, and world-wide license to use the Licensed Software.</w:t>
-      </w:r>
-    </w:p>
-    <w:p>
-      <w:pPr>
-        <w:spacing w:before="100" w:beforeAutospacing="1" w:after="100" w:afterAutospacing="1" w:line="240" w:lineRule="auto"/>
-        <w:rPr>
-          <w:rFonts w:ascii="Times New Roman" w:eastAsia="Times New Roman" w:hAnsi="Times New Roman" w:cs="Times New Roman"/>
-          <w:color w:val="000000"/>
-          <w:kern w:val="0"/>
-          <w:sz w:val="24"/>
-          <w:szCs w:val="24"/>
-          <w:lang w:eastAsia="en-GB"/>
-          <w14:ligatures w14:val="none"/>
-        </w:rPr>
-      </w:pPr>
-      <w:r>
-        <w:rPr>
-          <w:rFonts w:ascii="Times New Roman" w:eastAsia="Times New Roman" w:hAnsi="Times New Roman" w:cs="Times New Roman"/>
-          <w:color w:val="000000"/>
-          <w:kern w:val="0"/>
-          <w:sz w:val="24"/>
-          <w:szCs w:val="24"/>
-          <w:lang w:eastAsia="en-GB"/>
-          <w14:ligatures w14:val="none"/>
-        </w:rPr>
-        <w:t>2.3 Except as expressly provided herein, Licensee may not distribute, copy, reproduce, sub-license, sell or otherwise transfer the Licensed Software. Licensee may make backup copies of the Licensed Software strictly for Licensee's archival purposes.</w:t>
-      </w:r>
-    </w:p>
-    <w:p>
-      <w:pPr>
-        <w:spacing w:before="100" w:beforeAutospacing="1" w:after="100" w:afterAutospacing="1" w:line="240" w:lineRule="auto"/>
-        <w:rPr>
-          <w:rFonts w:ascii="Times New Roman" w:eastAsia="Times New Roman" w:hAnsi="Times New Roman" w:cs="Times New Roman"/>
-          <w:color w:val="000000"/>
-          <w:kern w:val="0"/>
-          <w:sz w:val="24"/>
-          <w:szCs w:val="24"/>
-          <w:lang w:eastAsia="en-GB"/>
-          <w14:ligatures w14:val="none"/>
-        </w:rPr>
-      </w:pPr>
-      <w:r>
-        <w:rPr>
-          <w:rFonts w:ascii="Times New Roman" w:eastAsia="Times New Roman" w:hAnsi="Times New Roman" w:cs="Times New Roman"/>
-          <w:color w:val="000000"/>
-          <w:kern w:val="0"/>
-          <w:sz w:val="24"/>
-          <w:szCs w:val="24"/>
-          <w:lang w:eastAsia="en-GB"/>
-          <w14:ligatures w14:val="none"/>
-        </w:rPr>
-        <w:t>2.4 Licensee may not modify, adapt, or create derivative works based on the Licensed Software.</w:t>
-      </w:r>
-    </w:p>
-    <w:p>
-      <w:pPr>
-        <w:spacing w:before="100" w:beforeAutospacing="1" w:after="100" w:afterAutospacing="1" w:line="240" w:lineRule="auto"/>
-        <w:rPr>
-          <w:rFonts w:ascii="Times New Roman" w:eastAsia="Times New Roman" w:hAnsi="Times New Roman" w:cs="Times New Roman"/>
-          <w:color w:val="000000"/>
-          <w:kern w:val="0"/>
-          <w:sz w:val="24"/>
-          <w:szCs w:val="24"/>
-          <w:lang w:eastAsia="en-GB"/>
-          <w14:ligatures w14:val="none"/>
-        </w:rPr>
-      </w:pPr>
-      <w:r>
-        <w:rPr>
-          <w:rFonts w:ascii="Times New Roman" w:eastAsia="Times New Roman" w:hAnsi="Times New Roman" w:cs="Times New Roman"/>
-          <w:color w:val="000000"/>
-          <w:kern w:val="0"/>
-          <w:sz w:val="24"/>
-          <w:szCs w:val="24"/>
-          <w:lang w:eastAsia="en-GB"/>
-          <w14:ligatures w14:val="none"/>
-        </w:rPr>
-        <w:t>2.5 Licensor will offer free distribution of any translated .lang files that Licensee may wish to donate for that sole purpose on an AS-IS basis, see section 4.1</w:t>
-      </w:r>
-    </w:p>
-    <w:p>
-      <w:pPr>
-        <w:spacing w:before="100" w:beforeAutospacing="1" w:after="100" w:afterAutospacing="1" w:line="240" w:lineRule="auto"/>
-        <w:rPr>
-          <w:rFonts w:ascii="Times New Roman" w:eastAsia="Times New Roman" w:hAnsi="Times New Roman" w:cs="Times New Roman"/>
-          <w:color w:val="000000"/>
-          <w:kern w:val="0"/>
-          <w:sz w:val="24"/>
-          <w:szCs w:val="24"/>
-          <w:lang w:eastAsia="en-GB"/>
-          <w14:ligatures w14:val="none"/>
-        </w:rPr>
-      </w:pPr>
-      <w:r>
-        <w:rPr>
-          <w:rFonts w:ascii="Times New Roman" w:eastAsia="Times New Roman" w:hAnsi="Times New Roman" w:cs="Times New Roman"/>
-          <w:color w:val="000000"/>
-          <w:kern w:val="0"/>
-          <w:sz w:val="24"/>
-          <w:szCs w:val="24"/>
-          <w:lang w:eastAsia="en-GB"/>
-          <w14:ligatures w14:val="none"/>
-        </w:rPr>
-        <w:t>2.6 Licensee may not assign or otherwise transfer its rights under this agreement without written permission from the Licensor, which permission shall not be unreasonably withheld, except in the case of a sale of substantially all assets of Licensee's company or the merger or acquisition of Licensee's company into a new company, in which case Licensee may transfer its rights under this agreement to the acquiring party.</w:t>
-      </w:r>
-    </w:p>
-    <w:p>
-      <w:pPr>
-        <w:spacing w:before="100" w:beforeAutospacing="1" w:after="100" w:afterAutospacing="1" w:line="240" w:lineRule="auto"/>
-        <w:rPr>
-          <w:rFonts w:ascii="Times New Roman" w:eastAsia="Times New Roman" w:hAnsi="Times New Roman" w:cs="Times New Roman"/>
-          <w:color w:val="000000"/>
-          <w:kern w:val="0"/>
-          <w:sz w:val="24"/>
-          <w:szCs w:val="24"/>
-          <w:lang w:eastAsia="en-GB"/>
-          <w14:ligatures w14:val="none"/>
-        </w:rPr>
-      </w:pPr>
-      <w:r>
-        <w:rPr>
-          <w:rFonts w:ascii="Times New Roman" w:eastAsia="Times New Roman" w:hAnsi="Times New Roman" w:cs="Times New Roman"/>
-          <w:color w:val="000000"/>
-          <w:kern w:val="0"/>
-          <w:sz w:val="24"/>
-          <w:szCs w:val="24"/>
-          <w:lang w:eastAsia="en-GB"/>
-          <w14:ligatures w14:val="none"/>
-        </w:rPr>
-        <w:t> </w:t>
-      </w:r>
-    </w:p>
-    <w:p>
-      <w:pPr>
-        <w:spacing w:before="100" w:beforeAutospacing="1" w:after="100" w:afterAutospacing="1" w:line="240" w:lineRule="auto"/>
-        <w:rPr>
-          <w:rFonts w:ascii="Times New Roman" w:eastAsia="Times New Roman" w:hAnsi="Times New Roman" w:cs="Times New Roman"/>
-          <w:color w:val="000000"/>
-          <w:kern w:val="0"/>
-          <w:sz w:val="24"/>
-          <w:szCs w:val="24"/>
-          <w:lang w:eastAsia="en-GB"/>
-          <w14:ligatures w14:val="none"/>
-        </w:rPr>
-      </w:pPr>
-      <w:r>
-        <w:rPr>
-          <w:rFonts w:ascii="Times New Roman" w:eastAsia="Times New Roman" w:hAnsi="Times New Roman" w:cs="Times New Roman"/>
-          <w:color w:val="000000"/>
-          <w:kern w:val="0"/>
-          <w:sz w:val="24"/>
-          <w:szCs w:val="24"/>
-          <w:lang w:eastAsia="en-GB"/>
-          <w14:ligatures w14:val="none"/>
-        </w:rPr>
-        <w:lastRenderedPageBreak/>
-        <w:t>3. Maintenance and Support</w:t>
-      </w:r>
-    </w:p>
-    <w:p>
-      <w:pPr>
-        <w:spacing w:before="100" w:beforeAutospacing="1" w:after="100" w:afterAutospacing="1" w:line="240" w:lineRule="auto"/>
-        <w:rPr>
-          <w:rFonts w:ascii="Times New Roman" w:eastAsia="Times New Roman" w:hAnsi="Times New Roman" w:cs="Times New Roman"/>
-          <w:color w:val="000000"/>
-          <w:kern w:val="0"/>
-          <w:sz w:val="24"/>
-          <w:szCs w:val="24"/>
-          <w:lang w:eastAsia="en-GB"/>
-          <w14:ligatures w14:val="none"/>
-        </w:rPr>
-      </w:pPr>
-      <w:r>
-        <w:rPr>
-          <w:rFonts w:ascii="Times New Roman" w:eastAsia="Times New Roman" w:hAnsi="Times New Roman" w:cs="Times New Roman"/>
-          <w:color w:val="000000"/>
-          <w:kern w:val="0"/>
-          <w:sz w:val="24"/>
-          <w:szCs w:val="24"/>
-          <w:lang w:eastAsia="en-GB"/>
-          <w14:ligatures w14:val="none"/>
-        </w:rPr>
-        <w:t>3.1 Licensor agrees to make available to Licensee any maintenance releases, new and enhanced versions or upgrades of the Licensed Software for a period of one year.</w:t>
-      </w:r>
-    </w:p>
-    <w:p>
-      <w:pPr>
-        <w:spacing w:before="100" w:beforeAutospacing="1" w:after="100" w:afterAutospacing="1" w:line="240" w:lineRule="auto"/>
-        <w:rPr>
-          <w:rFonts w:ascii="Times New Roman" w:eastAsia="Times New Roman" w:hAnsi="Times New Roman" w:cs="Times New Roman"/>
-          <w:color w:val="000000"/>
-          <w:kern w:val="0"/>
-          <w:sz w:val="24"/>
-          <w:szCs w:val="24"/>
-          <w:lang w:eastAsia="en-GB"/>
-          <w14:ligatures w14:val="none"/>
-        </w:rPr>
-      </w:pPr>
-      <w:r>
-        <w:rPr>
-          <w:rFonts w:ascii="Times New Roman" w:eastAsia="Times New Roman" w:hAnsi="Times New Roman" w:cs="Times New Roman"/>
-          <w:color w:val="000000"/>
-          <w:kern w:val="0"/>
-          <w:sz w:val="24"/>
-          <w:szCs w:val="24"/>
-          <w:lang w:eastAsia="en-GB"/>
-          <w14:ligatures w14:val="none"/>
-        </w:rPr>
-        <w:t>3.2 Licensor agrees to provide technical support via email to a single point of contact designated by the Licensee for a period of one year from the date of this license.</w:t>
-      </w:r>
-    </w:p>
-    <w:p>
-      <w:pPr>
-        <w:spacing w:before="100" w:beforeAutospacing="1" w:after="100" w:afterAutospacing="1" w:line="240" w:lineRule="auto"/>
-        <w:rPr>
-          <w:rFonts w:ascii="Times New Roman" w:eastAsia="Times New Roman" w:hAnsi="Times New Roman" w:cs="Times New Roman"/>
-          <w:color w:val="000000"/>
-          <w:kern w:val="0"/>
-          <w:sz w:val="24"/>
-          <w:szCs w:val="24"/>
-          <w:lang w:eastAsia="en-GB"/>
-          <w14:ligatures w14:val="none"/>
-        </w:rPr>
-      </w:pPr>
-      <w:r>
-        <w:rPr>
-          <w:rFonts w:ascii="Times New Roman" w:eastAsia="Times New Roman" w:hAnsi="Times New Roman" w:cs="Times New Roman"/>
-          <w:color w:val="000000"/>
-          <w:kern w:val="0"/>
-          <w:sz w:val="24"/>
-          <w:szCs w:val="24"/>
-          <w:lang w:eastAsia="en-GB"/>
-          <w14:ligatures w14:val="none"/>
-        </w:rPr>
-        <w:t>4 Limitations on Warranty and Liability.</w:t>
-      </w:r>
-    </w:p>
-    <w:p>
-      <w:pPr>
-        <w:spacing w:before="100" w:beforeAutospacing="1" w:after="100" w:afterAutospacing="1" w:line="240" w:lineRule="auto"/>
-        <w:rPr>
-          <w:rFonts w:ascii="Times New Roman" w:eastAsia="Times New Roman" w:hAnsi="Times New Roman" w:cs="Times New Roman"/>
-          <w:color w:val="000000"/>
-          <w:kern w:val="0"/>
-          <w:sz w:val="24"/>
-          <w:szCs w:val="24"/>
-          <w:lang w:eastAsia="en-GB"/>
-          <w14:ligatures w14:val="none"/>
-        </w:rPr>
-      </w:pPr>
-      <w:r>
-        <w:rPr>
-          <w:rFonts w:ascii="Times New Roman" w:eastAsia="Times New Roman" w:hAnsi="Times New Roman" w:cs="Times New Roman"/>
-          <w:color w:val="000000"/>
-          <w:kern w:val="0"/>
-          <w:sz w:val="24"/>
-          <w:szCs w:val="24"/>
-          <w:lang w:eastAsia="en-GB"/>
-          <w14:ligatures w14:val="none"/>
-        </w:rPr>
-        <w:t>4.1 The Licensed Software is provided AS IS. To the extent permitted by applicable law, ANY AND ALL OTHER REPRESENTATIONS AND WARRANTIES, EXPRESS OR IMPLIED, INCLUDING BUT NOT LIMITED TO IMPLIED WARRANTIES OF MERCHANTABILITY, FITNESS FOR A PARTICULAR PURPOSE, AND NON-INFRINGEMENT, except as stated in section 4.4, below, ARE EXPRESSLY EXCLUDED AND DISCLAIMED. LICENSOR AND ITS SUPPLIERS DO NOT AND CANNOT WARRANT THE PERFORMANCE OR RESULTS LICENSEE OR LICENSEE S END-USERS MAY OBTAIN BY USING THE SOFTWARE.</w:t>
-      </w:r>
-    </w:p>
-    <w:p>
-      <w:pPr>
-        <w:spacing w:before="100" w:beforeAutospacing="1" w:after="100" w:afterAutospacing="1" w:line="240" w:lineRule="auto"/>
-        <w:rPr>
-          <w:rFonts w:ascii="Times New Roman" w:eastAsia="Times New Roman" w:hAnsi="Times New Roman" w:cs="Times New Roman"/>
-          <w:color w:val="000000"/>
-          <w:kern w:val="0"/>
-          <w:sz w:val="24"/>
-          <w:szCs w:val="24"/>
-          <w:lang w:eastAsia="en-GB"/>
-          <w14:ligatures w14:val="none"/>
-        </w:rPr>
-      </w:pPr>
-      <w:r>
-        <w:rPr>
-          <w:rFonts w:ascii="Times New Roman" w:eastAsia="Times New Roman" w:hAnsi="Times New Roman" w:cs="Times New Roman"/>
-          <w:color w:val="000000"/>
-          <w:kern w:val="0"/>
-          <w:sz w:val="24"/>
-          <w:szCs w:val="24"/>
-          <w:lang w:eastAsia="en-GB"/>
-          <w14:ligatures w14:val="none"/>
-        </w:rPr>
-        <w:t>4.2 IN NO EVENT SHALL LICENSOR BE LIABLE FOR INCIDENTAL OR CONSEQUENTIAL DAMAGES, including lost profits, lost savings, lost opportunities or other incidental or consequential damages arising out of the use of or inability to use the Licensed Software, even if Licensor has been advised of the possibility of such damages.</w:t>
-      </w:r>
-    </w:p>
-    <w:p>
-      <w:pPr>
-        <w:spacing w:before="100" w:beforeAutospacing="1" w:after="100" w:afterAutospacing="1" w:line="240" w:lineRule="auto"/>
-        <w:rPr>
-          <w:rFonts w:ascii="Times New Roman" w:eastAsia="Times New Roman" w:hAnsi="Times New Roman" w:cs="Times New Roman"/>
-          <w:color w:val="000000"/>
-          <w:kern w:val="0"/>
-          <w:sz w:val="24"/>
-          <w:szCs w:val="24"/>
-          <w:lang w:eastAsia="en-GB"/>
-          <w14:ligatures w14:val="none"/>
-        </w:rPr>
-      </w:pPr>
-      <w:r>
-        <w:rPr>
-          <w:rFonts w:ascii="Times New Roman" w:eastAsia="Times New Roman" w:hAnsi="Times New Roman" w:cs="Times New Roman"/>
-          <w:color w:val="000000"/>
-          <w:kern w:val="0"/>
-          <w:sz w:val="24"/>
-          <w:szCs w:val="24"/>
-          <w:lang w:eastAsia="en-GB"/>
-          <w14:ligatures w14:val="none"/>
-        </w:rPr>
-        <w:t>4.3 UNDER NO CIRCUMSTANCE MAY LICENSOR'S LIABILITY TO LICENSEE, UNDER ANY AND ALL PROVISIONS OF THIS AGREEMENT, EXCEED THE LICENSE FEE.</w:t>
-      </w:r>
-    </w:p>
-    <w:p>
-      <w:pPr>
-        <w:spacing w:before="100" w:beforeAutospacing="1" w:after="100" w:afterAutospacing="1" w:line="240" w:lineRule="auto"/>
-        <w:rPr>
-          <w:rFonts w:ascii="Times New Roman" w:eastAsia="Times New Roman" w:hAnsi="Times New Roman" w:cs="Times New Roman"/>
-          <w:color w:val="000000"/>
-          <w:kern w:val="0"/>
-          <w:sz w:val="24"/>
-          <w:szCs w:val="24"/>
-          <w:lang w:eastAsia="en-GB"/>
-          <w14:ligatures w14:val="none"/>
-        </w:rPr>
-      </w:pPr>
-      <w:r>
-        <w:rPr>
-          <w:rFonts w:ascii="Times New Roman" w:eastAsia="Times New Roman" w:hAnsi="Times New Roman" w:cs="Times New Roman"/>
-          <w:color w:val="000000"/>
-          <w:kern w:val="0"/>
-          <w:sz w:val="24"/>
-          <w:szCs w:val="24"/>
-          <w:lang w:eastAsia="en-GB"/>
-          <w14:ligatures w14:val="none"/>
-        </w:rPr>
-        <w:t>4.4 To the extent that Licensor remains legally liable to Licensee, such liability shall expire one year from the date of this Agreement.</w:t>
-      </w:r>
-    </w:p>
-    <w:p>
-      <w:pPr>
-        <w:spacing w:before="100" w:beforeAutospacing="1" w:after="100" w:afterAutospacing="1" w:line="240" w:lineRule="auto"/>
-        <w:rPr>
-          <w:rFonts w:ascii="Times New Roman" w:eastAsia="Times New Roman" w:hAnsi="Times New Roman" w:cs="Times New Roman"/>
-          <w:color w:val="000000"/>
-          <w:kern w:val="0"/>
-          <w:sz w:val="24"/>
-          <w:szCs w:val="24"/>
-          <w:lang w:eastAsia="en-GB"/>
-          <w14:ligatures w14:val="none"/>
-        </w:rPr>
-      </w:pPr>
-      <w:r>
-        <w:rPr>
-          <w:rFonts w:ascii="Times New Roman" w:eastAsia="Times New Roman" w:hAnsi="Times New Roman" w:cs="Times New Roman"/>
-          <w:color w:val="000000"/>
-          <w:kern w:val="0"/>
-          <w:sz w:val="24"/>
-          <w:szCs w:val="24"/>
-          <w:lang w:eastAsia="en-GB"/>
-          <w14:ligatures w14:val="none"/>
-        </w:rPr>
-        <w:t>4.5 Subject to the limitations on liability contained in sections 4.1, 4.2, 4.3, and 4.4 Licensor represents and warrants: that it owns the Licensed Software or has requisite authority to enter into this transaction; that the Licensed Software, when properly used as contemplated herein, will not infringe or misappropriate any copyright, trademark, or the trade secrets of any third persons; and that to the best of Licensor s knowledge, the Licensed Software does not infringe any patents of third persons.</w:t>
-      </w:r>
-    </w:p>
-    <w:p>
-      <w:pPr>
-        <w:spacing w:before="100" w:beforeAutospacing="1" w:after="100" w:afterAutospacing="1" w:line="240" w:lineRule="auto"/>
-        <w:rPr>
-          <w:rFonts w:ascii="Times New Roman" w:eastAsia="Times New Roman" w:hAnsi="Times New Roman" w:cs="Times New Roman"/>
-          <w:color w:val="000000"/>
-          <w:kern w:val="0"/>
-          <w:sz w:val="24"/>
-          <w:szCs w:val="24"/>
-          <w:lang w:eastAsia="en-GB"/>
-          <w14:ligatures w14:val="none"/>
-        </w:rPr>
-      </w:pPr>
-      <w:r>
-        <w:rPr>
-          <w:rFonts w:ascii="Times New Roman" w:eastAsia="Times New Roman" w:hAnsi="Times New Roman" w:cs="Times New Roman"/>
-          <w:color w:val="000000"/>
-          <w:kern w:val="0"/>
-          <w:sz w:val="24"/>
-          <w:szCs w:val="24"/>
-          <w:lang w:eastAsia="en-GB"/>
-          <w14:ligatures w14:val="none"/>
-        </w:rPr>
-        <w:t>5 General Terms.</w:t>
-      </w:r>
-    </w:p>
-    <w:p>
-      <w:pPr>
-        <w:spacing w:before="100" w:beforeAutospacing="1" w:after="100" w:afterAutospacing="1" w:line="240" w:lineRule="auto"/>
-        <w:rPr>
-          <w:rFonts w:ascii="Times New Roman" w:eastAsia="Times New Roman" w:hAnsi="Times New Roman" w:cs="Times New Roman"/>
-          <w:color w:val="000000"/>
-          <w:kern w:val="0"/>
-          <w:sz w:val="24"/>
-          <w:szCs w:val="24"/>
-          <w:lang w:eastAsia="en-GB"/>
-          <w14:ligatures w14:val="none"/>
-        </w:rPr>
-      </w:pPr>
-      <w:r>
-        <w:rPr>
-          <w:rFonts w:ascii="Times New Roman" w:eastAsia="Times New Roman" w:hAnsi="Times New Roman" w:cs="Times New Roman"/>
-          <w:color w:val="000000"/>
-          <w:kern w:val="0"/>
-          <w:sz w:val="24"/>
-          <w:szCs w:val="24"/>
-          <w:lang w:eastAsia="en-GB"/>
-          <w14:ligatures w14:val="none"/>
-        </w:rPr>
-        <w:t>5.1 The failure to immediately enforce any provisions, rights or remedies under this contract shall not constitute a waiver by the party failing to enforce such provision, even if the party failing to enforce such provisions, rights or remedies is aware of the other party's contractual breach.</w:t>
-      </w:r>
-    </w:p>
-    <w:p>
-      <w:pPr>
-        <w:spacing w:before="100" w:beforeAutospacing="1" w:after="100" w:afterAutospacing="1" w:line="240" w:lineRule="auto"/>
-        <w:rPr>
-          <w:rFonts w:ascii="Times New Roman" w:eastAsia="Times New Roman" w:hAnsi="Times New Roman" w:cs="Times New Roman"/>
-          <w:color w:val="000000"/>
-          <w:kern w:val="0"/>
-          <w:sz w:val="24"/>
-          <w:szCs w:val="24"/>
-          <w:lang w:eastAsia="en-GB"/>
-          <w14:ligatures w14:val="none"/>
-        </w:rPr>
-      </w:pPr>
-      <w:r>
-        <w:rPr>
-          <w:rFonts w:ascii="Times New Roman" w:eastAsia="Times New Roman" w:hAnsi="Times New Roman" w:cs="Times New Roman"/>
-          <w:color w:val="000000"/>
-          <w:kern w:val="0"/>
-          <w:sz w:val="24"/>
-          <w:szCs w:val="24"/>
-          <w:lang w:eastAsia="en-GB"/>
-          <w14:ligatures w14:val="none"/>
-        </w:rPr>
-        <w:t>5.2 This agreement shall be interpreted under English Law.</w:t>
-      </w:r>
-    </w:p>
-    <w:p>
-      <w:pPr>
-        <w:spacing w:before="100" w:beforeAutospacing="1" w:after="100" w:afterAutospacing="1" w:line="240" w:lineRule="auto"/>
-        <w:rPr>
-          <w:rFonts w:ascii="Times New Roman" w:eastAsia="Times New Roman" w:hAnsi="Times New Roman" w:cs="Times New Roman"/>
-          <w:color w:val="000000"/>
-          <w:kern w:val="0"/>
-          <w:sz w:val="24"/>
-          <w:szCs w:val="24"/>
-          <w:lang w:eastAsia="en-GB"/>
-          <w14:ligatures w14:val="none"/>
-        </w:rPr>
-      </w:pPr>
-      <w:r>
-        <w:rPr>
-          <w:rFonts w:ascii="Times New Roman" w:eastAsia="Times New Roman" w:hAnsi="Times New Roman" w:cs="Times New Roman"/>
-          <w:color w:val="000000"/>
-          <w:kern w:val="0"/>
-          <w:sz w:val="24"/>
-          <w:szCs w:val="24"/>
-          <w:lang w:eastAsia="en-GB"/>
-          <w14:ligatures w14:val="none"/>
-        </w:rPr>
-        <w:t>5.3 Either party may terminate this agreement upon written notice if the other party materially violates any provision of this agreement and fails to remedy such violation within twenty-eight (28) days of receipt of a second written notice thereof, if such violation has not already been remedied following twenty-eight (28) days from receipt of a first written notice thereof. Evidence of delivery of such written notice, by recorded delivery for instance, is required.</w:t>
-      </w:r>
-    </w:p>
-    <w:p>
-      <w:pPr>
-        <w:spacing w:before="100" w:beforeAutospacing="1" w:after="100" w:afterAutospacing="1" w:line="240" w:lineRule="auto"/>
-        <w:rPr>
-          <w:rFonts w:ascii="Times New Roman" w:eastAsia="Times New Roman" w:hAnsi="Times New Roman" w:cs="Times New Roman"/>
-          <w:color w:val="000000"/>
-          <w:kern w:val="0"/>
-          <w:sz w:val="24"/>
-          <w:szCs w:val="24"/>
-          <w:lang w:eastAsia="en-GB"/>
-          <w14:ligatures w14:val="none"/>
-        </w:rPr>
-      </w:pPr>
-      <w:r>
-        <w:rPr>
-          <w:rFonts w:ascii="Times New Roman" w:eastAsia="Times New Roman" w:hAnsi="Times New Roman" w:cs="Times New Roman"/>
-          <w:color w:val="000000"/>
-          <w:kern w:val="0"/>
-          <w:sz w:val="24"/>
-          <w:szCs w:val="24"/>
-          <w:lang w:eastAsia="en-GB"/>
-          <w14:ligatures w14:val="none"/>
-        </w:rPr>
-        <w:t>5.4 This agreement contains the entire agreement between the parties, superseding all previous agreements. This agreement may not be amended other than by a written agreement.</w:t>
-      </w:r>
-    </w:p>
-    <w:p>
-      <w:pPr>
-        <w:spacing w:before="100" w:beforeAutospacing="1" w:after="100" w:afterAutospacing="1" w:line="240" w:lineRule="auto"/>
-        <w:rPr>
-          <w:rFonts w:ascii="Times New Roman" w:eastAsia="Times New Roman" w:hAnsi="Times New Roman" w:cs="Times New Roman"/>
-          <w:color w:val="000000"/>
-          <w:kern w:val="0"/>
-          <w:sz w:val="24"/>
-          <w:szCs w:val="24"/>
-          <w:lang w:eastAsia="en-GB"/>
-          <w14:ligatures w14:val="none"/>
-        </w:rPr>
-      </w:pPr>
-      <w:r>
-        <w:rPr>
-          <w:rFonts w:ascii="Times New Roman" w:eastAsia="Times New Roman" w:hAnsi="Times New Roman" w:cs="Times New Roman"/>
-          <w:color w:val="000000"/>
-          <w:kern w:val="0"/>
-          <w:sz w:val="24"/>
-          <w:szCs w:val="24"/>
-          <w:lang w:eastAsia="en-GB"/>
-          <w14:ligatures w14:val="none"/>
-        </w:rPr>
-        <w:t>5.5 If any portion of this agreement is found to be invalid, the remainder shall continue in force.</w:t>
-      </w:r>
-    </w:p>
-    <w:p>
-      <w:pPr>
-        <w:spacing w:before="100" w:beforeAutospacing="1" w:after="100" w:afterAutospacing="1" w:line="240" w:lineRule="auto"/>
-        <w:rPr>
-          <w:rFonts w:ascii="Times New Roman" w:eastAsia="Times New Roman" w:hAnsi="Times New Roman" w:cs="Times New Roman"/>
-          <w:color w:val="000000"/>
-          <w:kern w:val="0"/>
-          <w:sz w:val="24"/>
-          <w:szCs w:val="24"/>
-          <w:lang w:eastAsia="en-GB"/>
-          <w14:ligatures w14:val="none"/>
-        </w:rPr>
-      </w:pPr>
-      <w:r>
-        <w:rPr>
-          <w:rFonts w:ascii="Times New Roman" w:eastAsia="Times New Roman" w:hAnsi="Times New Roman" w:cs="Times New Roman"/>
-          <w:color w:val="000000"/>
-          <w:kern w:val="0"/>
-          <w:sz w:val="27"/>
-          <w:szCs w:val="27"/>
-          <w:lang w:eastAsia="en-GB"/>
-          <w14:ligatures w14:val="none"/>
-        </w:rPr>
-        <w:t> </w:t>
-      </w:r>
-      <w:r>
-        <w:rPr>
-          <w:rFonts w:ascii="Times New Roman" w:eastAsia="Times New Roman" w:hAnsi="Times New Roman" w:cs="Times New Roman"/>
-          <w:color w:val="000000"/>
-          <w:kern w:val="0"/>
-          <w:sz w:val="24"/>
-          <w:szCs w:val="24"/>
-          <w:lang w:eastAsia="en-GB"/>
-          <w14:ligatures w14:val="none"/>
-        </w:rPr>
-        <w:t>202</w:t>
-      </w:r>
-      <w:r>
-        <w:rPr>
-          <w:rFonts w:ascii="Times New Roman" w:eastAsia="Times New Roman" w:hAnsi="Times New Roman" w:cs="Times New Roman"/>
-          <w:color w:val="000000"/>
-          <w:kern w:val="0"/>
-          <w:sz w:val="24"/>
-          <w:szCs w:val="24"/>
-          <w:lang w:eastAsia="en-GB"/>
-          <w14:ligatures w14:val="none"/>
-        </w:rPr>
-        <w:t>5</w:t>
-      </w:r>
-      <w:r>
-        <w:rPr>
-          <w:rFonts w:ascii="Times New Roman" w:eastAsia="Times New Roman" w:hAnsi="Times New Roman" w:cs="Times New Roman"/>
-          <w:color w:val="000000"/>
-          <w:kern w:val="0"/>
-          <w:sz w:val="24"/>
-          <w:szCs w:val="24"/>
-          <w:lang w:eastAsia="en-GB"/>
-          <w14:ligatures w14:val="none"/>
-        </w:rPr>
-        <w:t>-0</w:t>
-      </w:r>
-      <w:r>
-        <w:rPr>
-          <w:rFonts w:ascii="Times New Roman" w:eastAsia="Times New Roman" w:hAnsi="Times New Roman" w:cs="Times New Roman"/>
-          <w:color w:val="000000"/>
-          <w:kern w:val="0"/>
-          <w:sz w:val="24"/>
-          <w:szCs w:val="24"/>
-          <w:lang w:eastAsia="en-GB"/>
-          <w14:ligatures w14:val="none"/>
-        </w:rPr>
-        <w:t>8</w:t>
-      </w:r>
-      <w:r>
-        <w:rPr>
-          <w:rFonts w:ascii="Times New Roman" w:eastAsia="Times New Roman" w:hAnsi="Times New Roman" w:cs="Times New Roman"/>
-          <w:color w:val="000000"/>
-          <w:kern w:val="0"/>
-          <w:sz w:val="24"/>
-          <w:szCs w:val="24"/>
-          <w:lang w:eastAsia="en-GB"/>
-          <w14:ligatures w14:val="none"/>
-        </w:rPr>
-        <w:t>-</w:t>
-      </w:r>
-      <w:r>
-        <w:rPr>
-          <w:rFonts w:ascii="Times New Roman" w:eastAsia="Times New Roman" w:hAnsi="Times New Roman" w:cs="Times New Roman"/>
-          <w:color w:val="000000"/>
-          <w:kern w:val="0"/>
-          <w:sz w:val="24"/>
-          <w:szCs w:val="24"/>
-          <w:lang w:eastAsia="en-GB"/>
-          <w14:ligatures w14:val="none"/>
-        </w:rPr>
-        <w:t>04</w:t>
-      </w:r>
-    </w:p>
-    <w:p>
-      <w:pPr>
-        <w:pStyle w:val="Heading3"/>
-        <w:rPr>
-          <w:rFonts w:ascii="Times New Roman" w:eastAsia="Times New Roman" w:hAnsi="Times New Roman" w:cs="Times New Roman"/>
-          <w:lang w:eastAsia="en-GB"/>
-        </w:rPr>
-      </w:pPr>
-      <w:bookmarkStart w:id="14" w:name="_Toc205206561"/>
-      <w:r>
-        <w:rPr>
-          <w:rFonts w:ascii="Times New Roman" w:eastAsia="Times New Roman" w:hAnsi="Times New Roman" w:cs="Times New Roman"/>
-          <w:lang w:eastAsia="en-GB"/>
-        </w:rPr>
-        <w:lastRenderedPageBreak/>
-        <w:t>Notices and Acknowledgements for LFE - Language File Editor application ("The Licensed Software")</w:t>
-      </w:r>
-      <w:bookmarkEnd w:id="14"/>
-    </w:p>
-    <w:p>
-      <w:pPr>
-        <w:spacing w:before="100" w:beforeAutospacing="1" w:after="100" w:afterAutospacing="1" w:line="240" w:lineRule="auto"/>
-        <w:rPr>
-          <w:rFonts w:ascii="Times New Roman" w:eastAsia="Times New Roman" w:hAnsi="Times New Roman" w:cs="Times New Roman"/>
+          <w:rFonts w:ascii="Cascadia Mono" w:eastAsia="Times New Roman" w:hAnsi="Cascadia Mono" w:cs="Cascadia Mono"/>
           <w:b/>
           <w:bCs/>
           <w:color w:val="000000"/>
           <w:kern w:val="0"/>
-          <w:sz w:val="24"/>
-          <w:szCs w:val="24"/>
+          <w:sz w:val="28"/>
+          <w:szCs w:val="28"/>
           <w:lang w:eastAsia="en-GB"/>
           <w14:ligatures w14:val="none"/>
         </w:rPr>
       </w:pPr>
       <w:r>
         <w:rPr>
-          <w:rFonts w:ascii="Times New Roman" w:eastAsia="Times New Roman" w:hAnsi="Times New Roman" w:cs="Times New Roman"/>
-          <w:color w:val="000000"/>
-          <w:kern w:val="0"/>
-          <w:sz w:val="24"/>
-          <w:szCs w:val="24"/>
-          <w:lang w:eastAsia="en-GB"/>
-          <w14:ligatures w14:val="none"/>
-        </w:rPr>
-        <w:t> </w:t>
-      </w:r>
-      <w:r>
-        <w:rPr>
-          <w:rFonts w:ascii="Times New Roman" w:eastAsia="Times New Roman" w:hAnsi="Times New Roman" w:cs="Times New Roman"/>
+          <w:rFonts w:ascii="Cascadia Mono" w:eastAsia="Times New Roman" w:hAnsi="Cascadia Mono" w:cs="Cascadia Mono"/>
           <w:b/>
           <w:bCs/>
           <w:color w:val="000000"/>
           <w:kern w:val="0"/>
-          <w:sz w:val="24"/>
-          <w:szCs w:val="24"/>
+          <w:sz w:val="28"/>
+          <w:szCs w:val="28"/>
           <w:lang w:eastAsia="en-GB"/>
           <w14:ligatures w14:val="none"/>
         </w:rPr>
@@ -5446,22 +5228,22 @@
       <w:pPr>
         <w:spacing w:before="100" w:beforeAutospacing="1" w:after="100" w:afterAutospacing="1" w:line="240" w:lineRule="auto"/>
         <w:rPr>
-          <w:rFonts w:ascii="Times New Roman" w:eastAsia="Times New Roman" w:hAnsi="Times New Roman" w:cs="Times New Roman"/>
+          <w:rFonts w:ascii="Cascadia Mono" w:eastAsia="Times New Roman" w:hAnsi="Cascadia Mono" w:cs="Cascadia Mono"/>
           <w:color w:val="000000"/>
           <w:kern w:val="0"/>
-          <w:sz w:val="24"/>
-          <w:szCs w:val="24"/>
+          <w:sz w:val="28"/>
+          <w:szCs w:val="28"/>
           <w:lang w:eastAsia="en-GB"/>
           <w14:ligatures w14:val="none"/>
         </w:rPr>
       </w:pPr>
       <w:r>
         <w:rPr>
-          <w:rFonts w:ascii="Times New Roman" w:eastAsia="Times New Roman" w:hAnsi="Times New Roman" w:cs="Times New Roman"/>
+          <w:rFonts w:ascii="Cascadia Mono" w:eastAsia="Times New Roman" w:hAnsi="Cascadia Mono" w:cs="Cascadia Mono"/>
           <w:color w:val="000000"/>
           <w:kern w:val="0"/>
-          <w:sz w:val="24"/>
-          <w:szCs w:val="24"/>
+          <w:sz w:val="28"/>
+          <w:szCs w:val="28"/>
           <w:lang w:eastAsia="en-GB"/>
           <w14:ligatures w14:val="none"/>
         </w:rPr>
@@ -5470,11 +5252,11 @@
       <w:hyperlink r:id="rId12" w:history="1">
         <w:r>
           <w:rPr>
-            <w:rFonts w:ascii="Times New Roman" w:eastAsia="Times New Roman" w:hAnsi="Times New Roman" w:cs="Times New Roman"/>
+            <w:rFonts w:ascii="Cascadia Mono" w:eastAsia="Times New Roman" w:hAnsi="Cascadia Mono" w:cs="Cascadia Mono"/>
             <w:color w:val="0000FF"/>
             <w:kern w:val="0"/>
-            <w:sz w:val="24"/>
-            <w:szCs w:val="24"/>
+            <w:sz w:val="28"/>
+            <w:szCs w:val="28"/>
             <w:u w:val="single"/>
             <w:lang w:eastAsia="en-GB"/>
             <w14:ligatures w14:val="none"/>
@@ -5487,22 +5269,22 @@
       <w:pPr>
         <w:spacing w:before="100" w:beforeAutospacing="1" w:after="100" w:afterAutospacing="1" w:line="240" w:lineRule="auto"/>
         <w:rPr>
-          <w:rFonts w:ascii="Times New Roman" w:eastAsia="Times New Roman" w:hAnsi="Times New Roman" w:cs="Times New Roman"/>
+          <w:rFonts w:ascii="Cascadia Mono" w:eastAsia="Times New Roman" w:hAnsi="Cascadia Mono" w:cs="Cascadia Mono"/>
           <w:color w:val="000000"/>
           <w:kern w:val="0"/>
-          <w:sz w:val="24"/>
-          <w:szCs w:val="24"/>
+          <w:sz w:val="28"/>
+          <w:szCs w:val="28"/>
           <w:lang w:eastAsia="en-GB"/>
           <w14:ligatures w14:val="none"/>
         </w:rPr>
       </w:pPr>
       <w:r>
         <w:rPr>
-          <w:rFonts w:ascii="Times New Roman" w:eastAsia="Times New Roman" w:hAnsi="Times New Roman" w:cs="Times New Roman"/>
+          <w:rFonts w:ascii="Cascadia Mono" w:eastAsia="Times New Roman" w:hAnsi="Cascadia Mono" w:cs="Cascadia Mono"/>
           <w:color w:val="000000"/>
           <w:kern w:val="0"/>
-          <w:sz w:val="24"/>
-          <w:szCs w:val="24"/>
+          <w:sz w:val="28"/>
+          <w:szCs w:val="28"/>
           <w:lang w:eastAsia="en-GB"/>
           <w14:ligatures w14:val="none"/>
         </w:rPr>
@@ -5513,52 +5295,26 @@
       <w:pPr>
         <w:spacing w:before="100" w:beforeAutospacing="1" w:after="100" w:afterAutospacing="1" w:line="240" w:lineRule="auto"/>
         <w:rPr>
-          <w:rFonts w:ascii="Times New Roman" w:eastAsia="Times New Roman" w:hAnsi="Times New Roman" w:cs="Times New Roman"/>
+          <w:rFonts w:ascii="Cascadia Mono" w:eastAsia="Times New Roman" w:hAnsi="Cascadia Mono" w:cs="Cascadia Mono"/>
           <w:color w:val="000000"/>
           <w:kern w:val="0"/>
-          <w:sz w:val="24"/>
-          <w:szCs w:val="24"/>
+          <w:sz w:val="28"/>
+          <w:szCs w:val="28"/>
           <w:lang w:eastAsia="en-GB"/>
           <w14:ligatures w14:val="none"/>
         </w:rPr>
       </w:pPr>
       <w:r>
         <w:rPr>
-          <w:rFonts w:ascii="Times New Roman" w:eastAsia="Times New Roman" w:hAnsi="Times New Roman" w:cs="Times New Roman"/>
+          <w:rFonts w:ascii="Cascadia Mono" w:eastAsia="Times New Roman" w:hAnsi="Cascadia Mono" w:cs="Cascadia Mono"/>
           <w:color w:val="000000"/>
           <w:kern w:val="0"/>
-          <w:sz w:val="24"/>
-          <w:szCs w:val="24"/>
+          <w:sz w:val="28"/>
+          <w:szCs w:val="28"/>
           <w:lang w:eastAsia="en-GB"/>
           <w14:ligatures w14:val="none"/>
         </w:rPr>
-        <w:t> </w:t>
-      </w:r>
-    </w:p>
-    <w:p>
-      <w:pPr>
-        <w:spacing w:before="100" w:beforeAutospacing="1" w:after="100" w:afterAutospacing="1" w:line="240" w:lineRule="auto"/>
-        <w:rPr>
-          <w:rFonts w:ascii="Times New Roman" w:eastAsia="Times New Roman" w:hAnsi="Times New Roman" w:cs="Times New Roman"/>
-          <w:color w:val="000000"/>
-          <w:kern w:val="0"/>
-          <w:sz w:val="24"/>
-          <w:szCs w:val="24"/>
-          <w:lang w:eastAsia="en-GB"/>
-          <w14:ligatures w14:val="none"/>
-        </w:rPr>
-      </w:pPr>
-      <w:r>
-        <w:rPr>
-          <w:rFonts w:ascii="Times New Roman" w:eastAsia="Times New Roman" w:hAnsi="Times New Roman" w:cs="Times New Roman"/>
-          <w:color w:val="000000"/>
-          <w:kern w:val="0"/>
-          <w:sz w:val="24"/>
-          <w:szCs w:val="24"/>
-          <w:lang w:eastAsia="en-GB"/>
-          <w14:ligatures w14:val="none"/>
-        </w:rPr>
-        <w:t>============= LICENSES ========================</w:t>
+        <w:t> ============= LICENSES ========================</w:t>
       </w:r>
     </w:p>
     <w:p>
@@ -5569,11 +5325,11 @@
         </w:numPr>
         <w:spacing w:before="100" w:beforeAutospacing="1" w:after="100" w:afterAutospacing="1" w:line="240" w:lineRule="auto"/>
         <w:rPr>
-          <w:rFonts w:ascii="Times New Roman" w:eastAsia="Times New Roman" w:hAnsi="Times New Roman" w:cs="Times New Roman"/>
+          <w:rFonts w:ascii="Cascadia Mono" w:eastAsia="Times New Roman" w:hAnsi="Cascadia Mono" w:cs="Cascadia Mono"/>
           <w:color w:val="000000"/>
           <w:kern w:val="0"/>
-          <w:sz w:val="24"/>
-          <w:szCs w:val="24"/>
+          <w:sz w:val="28"/>
+          <w:szCs w:val="28"/>
           <w:lang w:eastAsia="en-GB"/>
           <w14:ligatures w14:val="none"/>
         </w:rPr>
@@ -5581,11 +5337,11 @@
       <w:hyperlink r:id="rId13" w:history="1">
         <w:r>
           <w:rPr>
-            <w:rFonts w:ascii="Times New Roman" w:eastAsia="Times New Roman" w:hAnsi="Times New Roman" w:cs="Times New Roman"/>
+            <w:rFonts w:ascii="Cascadia Mono" w:eastAsia="Times New Roman" w:hAnsi="Cascadia Mono" w:cs="Cascadia Mono"/>
             <w:color w:val="0000FF"/>
             <w:kern w:val="0"/>
-            <w:sz w:val="24"/>
-            <w:szCs w:val="24"/>
+            <w:sz w:val="28"/>
+            <w:szCs w:val="28"/>
             <w:u w:val="single"/>
             <w:lang w:eastAsia="en-GB"/>
             <w14:ligatures w14:val="none"/>
@@ -5596,81 +5352,13 @@
     </w:p>
     <w:p>
       <w:pPr>
-        <w:spacing w:before="100" w:beforeAutospacing="1" w:after="100" w:afterAutospacing="1" w:line="240" w:lineRule="auto"/>
-        <w:rPr>
-          <w:rFonts w:ascii="Cascadia Mono" w:eastAsia="Times New Roman" w:hAnsi="Cascadia Mono" w:cs="Cascadia Mono"/>
-          <w:color w:val="000000"/>
-          <w:kern w:val="0"/>
-          <w:sz w:val="24"/>
-          <w:szCs w:val="24"/>
-          <w:lang w:eastAsia="en-GB"/>
-          <w14:ligatures w14:val="none"/>
-        </w:rPr>
-      </w:pPr>
-    </w:p>
-    <w:p>
-      <w:pPr>
-        <w:spacing w:after="0" w:line="240" w:lineRule="auto"/>
-        <w:rPr>
-          <w:rFonts w:ascii="Cascadia Mono" w:eastAsia="Times New Roman" w:hAnsi="Cascadia Mono" w:cs="Cascadia Mono"/>
-          <w:kern w:val="0"/>
-          <w:sz w:val="24"/>
-          <w:szCs w:val="24"/>
-          <w:lang w:eastAsia="en-GB"/>
-          <w14:ligatures w14:val="none"/>
-        </w:rPr>
-      </w:pPr>
-    </w:p>
-    <w:p>
-      <w:pPr>
-        <w:spacing w:before="100" w:beforeAutospacing="1" w:after="100" w:afterAutospacing="1" w:line="240" w:lineRule="auto"/>
         <w:jc w:val="center"/>
         <w:rPr>
-          <w:rFonts w:ascii="Cascadia Mono" w:eastAsia="Times New Roman" w:hAnsi="Cascadia Mono" w:cs="Cascadia Mono"/>
-          <w:color w:val="000000"/>
-          <w:kern w:val="0"/>
-          <w:sz w:val="24"/>
-          <w:szCs w:val="24"/>
-          <w:lang w:eastAsia="en-GB"/>
-          <w14:ligatures w14:val="none"/>
-        </w:rPr>
-      </w:pPr>
-      <w:r>
-        <w:rPr>
-          <w:rFonts w:ascii="Cascadia Mono" w:eastAsia="Times New Roman" w:hAnsi="Cascadia Mono" w:cs="Cascadia Mono"/>
-          <w:color w:val="000000"/>
-          <w:kern w:val="0"/>
-          <w:sz w:val="24"/>
-          <w:szCs w:val="24"/>
-          <w:lang w:eastAsia="en-GB"/>
-          <w14:ligatures w14:val="none"/>
-        </w:rPr>
-        <w:t>--------------------</w:t>
-      </w:r>
-      <w:r>
-        <w:rPr>
-          <w:rFonts w:ascii="Cascadia Mono" w:eastAsia="Times New Roman" w:hAnsi="Cascadia Mono" w:cs="Cascadia Mono"/>
-          <w:color w:val="000000"/>
-          <w:kern w:val="0"/>
-          <w:sz w:val="24"/>
-          <w:szCs w:val="24"/>
-          <w:lang w:eastAsia="en-GB"/>
-          <w14:ligatures w14:val="none"/>
-        </w:rPr>
-        <w:t>o0o-----------------</w:t>
-      </w:r>
-      <w:r>
-        <w:rPr>
-          <w:rFonts w:ascii="Cascadia Mono" w:eastAsia="Times New Roman" w:hAnsi="Cascadia Mono" w:cs="Cascadia Mono"/>
-          <w:color w:val="000000"/>
-          <w:kern w:val="0"/>
-          <w:sz w:val="24"/>
-          <w:szCs w:val="24"/>
-          <w:lang w:eastAsia="en-GB"/>
-          <w14:ligatures w14:val="none"/>
-        </w:rPr>
-        <w:t>--</w:t>
-      </w:r>
+          <w:rFonts w:ascii="Cascadia Mono" w:hAnsi="Cascadia Mono" w:cs="Cascadia Mono"/>
+          <w:sz w:val="28"/>
+          <w:szCs w:val="28"/>
+        </w:rPr>
+      </w:pPr>
     </w:p>
     <w:p>
       <w:pPr>
@@ -5687,8 +5375,18 @@
           <w:sz w:val="28"/>
           <w:szCs w:val="28"/>
         </w:rPr>
-        <w:t>For use with eSearch</w:t>
-      </w:r>
+        <w:t xml:space="preserve">For use with </w:t>
+      </w:r>
+      <w:proofErr w:type="spellStart"/>
+      <w:r>
+        <w:rPr>
+          <w:rFonts w:ascii="Cascadia Mono" w:hAnsi="Cascadia Mono" w:cs="Cascadia Mono"/>
+          <w:sz w:val="28"/>
+          <w:szCs w:val="28"/>
+        </w:rPr>
+        <w:t>eSearch</w:t>
+      </w:r>
+      <w:proofErr w:type="spellEnd"/>
       <w:r>
         <w:rPr>
           <w:rFonts w:ascii="Cascadia Mono" w:hAnsi="Cascadia Mono" w:cs="Cascadia Mono"/>
@@ -5720,6 +5418,41 @@
           <w:szCs w:val="28"/>
         </w:rPr>
         <w:t>TARILIO</w:t>
+      </w:r>
+      <w:r>
+        <w:rPr>
+          <w:rFonts w:ascii="Cascadia Mono" w:hAnsi="Cascadia Mono" w:cs="Cascadia Mono"/>
+          <w:sz w:val="28"/>
+          <w:szCs w:val="28"/>
+        </w:rPr>
+        <w:br/>
+      </w:r>
+      <w:r>
+        <w:rPr>
+          <w:rFonts w:ascii="Cascadia Mono" w:hAnsi="Cascadia Mono" w:cs="Cascadia Mono"/>
+          <w:sz w:val="28"/>
+          <w:szCs w:val="28"/>
+        </w:rPr>
+        <w:br/>
+        <w:t xml:space="preserve">Can also be used with other software with suitable </w:t>
+      </w:r>
+      <w:proofErr w:type="spellStart"/>
+      <w:r>
+        <w:rPr>
+          <w:rFonts w:ascii="Cascadia Mono" w:hAnsi="Cascadia Mono" w:cs="Cascadia Mono"/>
+          <w:sz w:val="28"/>
+          <w:szCs w:val="28"/>
+        </w:rPr>
+        <w:t>template.lang</w:t>
+      </w:r>
+      <w:proofErr w:type="spellEnd"/>
+      <w:r>
+        <w:rPr>
+          <w:rFonts w:ascii="Cascadia Mono" w:hAnsi="Cascadia Mono" w:cs="Cascadia Mono"/>
+          <w:sz w:val="28"/>
+          <w:szCs w:val="28"/>
+        </w:rPr>
+        <w:t xml:space="preserve"> files.</w:t>
       </w:r>
     </w:p>
     <w:p>
@@ -5740,7 +5473,7 @@
           <w:rFonts w:ascii="Cascadia Mono" w:hAnsi="Cascadia Mono" w:cs="Cascadia Mono"/>
         </w:rPr>
       </w:pPr>
-      <w:bookmarkStart w:id="15" w:name="_Toc205206562"/>
+      <w:bookmarkStart w:id="14" w:name="_Toc212374298"/>
       <w:r>
         <w:rPr>
           <w:rFonts w:ascii="Cascadia Mono" w:hAnsi="Cascadia Mono" w:cs="Cascadia Mono"/>
@@ -5751,9 +5484,9 @@
         <w:rPr>
           <w:rFonts w:ascii="Cascadia Mono" w:hAnsi="Cascadia Mono" w:cs="Cascadia Mono"/>
         </w:rPr>
-        <w:t>6</w:t>
-      </w:r>
-      <w:bookmarkEnd w:id="15"/>
+        <w:t>7</w:t>
+      </w:r>
+      <w:bookmarkEnd w:id="14"/>
     </w:p>
     <w:p>
       <w:pPr>
@@ -5768,7 +5501,42 @@
           <w:i/>
           <w:iCs/>
         </w:rPr>
-        <w:t>Updated 4 Aug 2025 for LFE version 1.0.</w:t>
+        <w:t xml:space="preserve">Updated </w:t>
+      </w:r>
+      <w:r>
+        <w:rPr>
+          <w:i/>
+          <w:iCs/>
+        </w:rPr>
+        <w:t>25</w:t>
+      </w:r>
+      <w:r>
+        <w:rPr>
+          <w:i/>
+          <w:iCs/>
+        </w:rPr>
+        <w:t xml:space="preserve"> </w:t>
+      </w:r>
+      <w:r>
+        <w:rPr>
+          <w:i/>
+          <w:iCs/>
+        </w:rPr>
+        <w:t xml:space="preserve">Oct </w:t>
+      </w:r>
+      <w:r>
+        <w:rPr>
+          <w:i/>
+          <w:iCs/>
+        </w:rPr>
+        <w:t>2025</w:t>
+      </w:r>
+      <w:r>
+        <w:rPr>
+          <w:i/>
+          <w:iCs/>
+        </w:rPr>
+        <w:t xml:space="preserve"> for LFE version 1.0.</w:t>
       </w:r>
       <w:r>
         <w:rPr>

</xml_diff>